<commit_message>
operator -= bug fixed - output corrected
</commit_message>
<xml_diff>
--- a/WS04/Workshop 4.docx
+++ b/WS04/Workshop 4.docx
@@ -362,7 +362,25 @@
           <w:sz w:val="24"/>
           <w:szCs w:val="24"/>
         </w:rPr>
-        <w:t xml:space="preserve"> portion of the lab is due on the day that is four days after your scheduled in-lab workshop (23:59:59) (even if that day is a holiday).</w:t>
+        <w:t xml:space="preserve"> portion of the lab is due on the day that is four days after your scheduled in-lab </w:t>
+      </w:r>
+      <w:proofErr w:type="gramStart"/>
+      <w:r>
+        <w:rPr>
+          <w:rFonts w:eastAsia="Times New Roman"/>
+          <w:sz w:val="24"/>
+          <w:szCs w:val="24"/>
+        </w:rPr>
+        <w:t>workshop</w:t>
+      </w:r>
+      <w:proofErr w:type="gramEnd"/>
+      <w:r>
+        <w:rPr>
+          <w:rFonts w:eastAsia="Times New Roman"/>
+          <w:sz w:val="24"/>
+          <w:szCs w:val="24"/>
+        </w:rPr>
+        <w:t xml:space="preserve"> (23:59:59) (even if that day is a holiday).</w:t>
       </w:r>
     </w:p>
     <w:p>
@@ -815,6 +833,7 @@
         </w:rPr>
         <w:t xml:space="preserve">Enclose all your source code within the </w:t>
       </w:r>
+      <w:proofErr w:type="spellStart"/>
       <w:r>
         <w:rPr>
           <w:rFonts w:eastAsia="Times New Roman" w:cstheme="minorHAnsi"/>
@@ -824,7 +843,19 @@
           <w:sz w:val="24"/>
           <w:szCs w:val="24"/>
         </w:rPr>
-        <w:t>sict namespace</w:t>
+        <w:t>sict</w:t>
+      </w:r>
+      <w:proofErr w:type="spellEnd"/>
+      <w:r>
+        <w:rPr>
+          <w:rFonts w:eastAsia="Times New Roman" w:cstheme="minorHAnsi"/>
+          <w:b/>
+          <w:bCs/>
+          <w:color w:val="000080"/>
+          <w:sz w:val="24"/>
+          <w:szCs w:val="24"/>
+        </w:rPr>
+        <w:t xml:space="preserve"> namespace</w:t>
       </w:r>
       <w:r>
         <w:rPr>
@@ -877,7 +908,29 @@
           <w:sz w:val="19"/>
           <w:szCs w:val="19"/>
         </w:rPr>
-        <w:t>Command Line : C:\Users\...</w:t>
+        <w:t xml:space="preserve">Command </w:t>
+      </w:r>
+      <w:proofErr w:type="gramStart"/>
+      <w:r>
+        <w:rPr>
+          <w:rFonts w:ascii="Consolas" w:hAnsi="Consolas" w:cs="Consolas"/>
+          <w:b/>
+          <w:color w:val="1F497D" w:themeColor="text2"/>
+          <w:sz w:val="19"/>
+          <w:szCs w:val="19"/>
+        </w:rPr>
+        <w:t>Line :</w:t>
+      </w:r>
+      <w:proofErr w:type="gramEnd"/>
+      <w:r>
+        <w:rPr>
+          <w:rFonts w:ascii="Consolas" w:hAnsi="Consolas" w:cs="Consolas"/>
+          <w:b/>
+          <w:color w:val="1F497D" w:themeColor="text2"/>
+          <w:sz w:val="19"/>
+          <w:szCs w:val="19"/>
+        </w:rPr>
+        <w:t xml:space="preserve"> C:\Users\...</w:t>
       </w:r>
       <w:r>
         <w:rPr>
@@ -991,8 +1044,42 @@
           <w:sz w:val="19"/>
           <w:szCs w:val="19"/>
         </w:rPr>
-        <w:t>&gt;User  : jim</w:t>
-      </w:r>
+        <w:t>&gt;</w:t>
+      </w:r>
+      <w:proofErr w:type="gramStart"/>
+      <w:r>
+        <w:rPr>
+          <w:rFonts w:ascii="Consolas" w:hAnsi="Consolas" w:cs="Consolas"/>
+          <w:b/>
+          <w:color w:val="1F497D" w:themeColor="text2"/>
+          <w:sz w:val="19"/>
+          <w:szCs w:val="19"/>
+        </w:rPr>
+        <w:t>User  :</w:t>
+      </w:r>
+      <w:proofErr w:type="gramEnd"/>
+      <w:r>
+        <w:rPr>
+          <w:rFonts w:ascii="Consolas" w:hAnsi="Consolas" w:cs="Consolas"/>
+          <w:b/>
+          <w:color w:val="1F497D" w:themeColor="text2"/>
+          <w:sz w:val="19"/>
+          <w:szCs w:val="19"/>
+        </w:rPr>
+        <w:t xml:space="preserve"> </w:t>
+      </w:r>
+      <w:proofErr w:type="spellStart"/>
+      <w:r>
+        <w:rPr>
+          <w:rFonts w:ascii="Consolas" w:hAnsi="Consolas" w:cs="Consolas"/>
+          <w:b/>
+          <w:color w:val="1F497D" w:themeColor="text2"/>
+          <w:sz w:val="19"/>
+          <w:szCs w:val="19"/>
+        </w:rPr>
+        <w:t>jim</w:t>
+      </w:r>
+      <w:proofErr w:type="spellEnd"/>
     </w:p>
     <w:p>
       <w:pPr>
@@ -1017,7 +1104,29 @@
           <w:sz w:val="19"/>
           <w:szCs w:val="19"/>
         </w:rPr>
-        <w:t xml:space="preserve"> Tweet : Workshop 4 is cool</w:t>
+        <w:t xml:space="preserve"> </w:t>
+      </w:r>
+      <w:proofErr w:type="gramStart"/>
+      <w:r>
+        <w:rPr>
+          <w:rFonts w:ascii="Consolas" w:hAnsi="Consolas" w:cs="Consolas"/>
+          <w:b/>
+          <w:color w:val="1F497D" w:themeColor="text2"/>
+          <w:sz w:val="19"/>
+          <w:szCs w:val="19"/>
+        </w:rPr>
+        <w:t>Tweet :</w:t>
+      </w:r>
+      <w:proofErr w:type="gramEnd"/>
+      <w:r>
+        <w:rPr>
+          <w:rFonts w:ascii="Consolas" w:hAnsi="Consolas" w:cs="Consolas"/>
+          <w:b/>
+          <w:color w:val="1F497D" w:themeColor="text2"/>
+          <w:sz w:val="19"/>
+          <w:szCs w:val="19"/>
+        </w:rPr>
+        <w:t xml:space="preserve"> Workshop 4 is cool</w:t>
       </w:r>
     </w:p>
     <w:p>
@@ -1043,7 +1152,29 @@
           <w:sz w:val="19"/>
           <w:szCs w:val="19"/>
         </w:rPr>
-        <w:t>&gt;User  : harry</w:t>
+        <w:t>&gt;</w:t>
+      </w:r>
+      <w:proofErr w:type="gramStart"/>
+      <w:r>
+        <w:rPr>
+          <w:rFonts w:ascii="Consolas" w:hAnsi="Consolas" w:cs="Consolas"/>
+          <w:b/>
+          <w:color w:val="1F497D" w:themeColor="text2"/>
+          <w:sz w:val="19"/>
+          <w:szCs w:val="19"/>
+        </w:rPr>
+        <w:t>User  :</w:t>
+      </w:r>
+      <w:proofErr w:type="gramEnd"/>
+      <w:r>
+        <w:rPr>
+          <w:rFonts w:ascii="Consolas" w:hAnsi="Consolas" w:cs="Consolas"/>
+          <w:b/>
+          <w:color w:val="1F497D" w:themeColor="text2"/>
+          <w:sz w:val="19"/>
+          <w:szCs w:val="19"/>
+        </w:rPr>
+        <w:t xml:space="preserve"> harry</w:t>
       </w:r>
     </w:p>
     <w:p>
@@ -1069,8 +1200,42 @@
           <w:sz w:val="19"/>
           <w:szCs w:val="19"/>
         </w:rPr>
-        <w:t xml:space="preserve"> Reply : jim</w:t>
-      </w:r>
+        <w:t xml:space="preserve"> </w:t>
+      </w:r>
+      <w:proofErr w:type="gramStart"/>
+      <w:r>
+        <w:rPr>
+          <w:rFonts w:ascii="Consolas" w:hAnsi="Consolas" w:cs="Consolas"/>
+          <w:b/>
+          <w:color w:val="1F497D" w:themeColor="text2"/>
+          <w:sz w:val="19"/>
+          <w:szCs w:val="19"/>
+        </w:rPr>
+        <w:t>Reply :</w:t>
+      </w:r>
+      <w:proofErr w:type="gramEnd"/>
+      <w:r>
+        <w:rPr>
+          <w:rFonts w:ascii="Consolas" w:hAnsi="Consolas" w:cs="Consolas"/>
+          <w:b/>
+          <w:color w:val="1F497D" w:themeColor="text2"/>
+          <w:sz w:val="19"/>
+          <w:szCs w:val="19"/>
+        </w:rPr>
+        <w:t xml:space="preserve"> </w:t>
+      </w:r>
+      <w:proofErr w:type="spellStart"/>
+      <w:r>
+        <w:rPr>
+          <w:rFonts w:ascii="Consolas" w:hAnsi="Consolas" w:cs="Consolas"/>
+          <w:b/>
+          <w:color w:val="1F497D" w:themeColor="text2"/>
+          <w:sz w:val="19"/>
+          <w:szCs w:val="19"/>
+        </w:rPr>
+        <w:t>jim</w:t>
+      </w:r>
+      <w:proofErr w:type="spellEnd"/>
     </w:p>
     <w:p>
       <w:pPr>
@@ -1095,7 +1260,29 @@
           <w:sz w:val="19"/>
           <w:szCs w:val="19"/>
         </w:rPr>
-        <w:t xml:space="preserve"> Tweet : working on workshop 4 now</w:t>
+        <w:t xml:space="preserve"> </w:t>
+      </w:r>
+      <w:proofErr w:type="gramStart"/>
+      <w:r>
+        <w:rPr>
+          <w:rFonts w:ascii="Consolas" w:hAnsi="Consolas" w:cs="Consolas"/>
+          <w:b/>
+          <w:color w:val="1F497D" w:themeColor="text2"/>
+          <w:sz w:val="19"/>
+          <w:szCs w:val="19"/>
+        </w:rPr>
+        <w:t>Tweet :</w:t>
+      </w:r>
+      <w:proofErr w:type="gramEnd"/>
+      <w:r>
+        <w:rPr>
+          <w:rFonts w:ascii="Consolas" w:hAnsi="Consolas" w:cs="Consolas"/>
+          <w:b/>
+          <w:color w:val="1F497D" w:themeColor="text2"/>
+          <w:sz w:val="19"/>
+          <w:szCs w:val="19"/>
+        </w:rPr>
+        <w:t xml:space="preserve"> working on workshop 4 now</w:t>
       </w:r>
     </w:p>
     <w:p>
@@ -1121,8 +1308,42 @@
           <w:sz w:val="19"/>
           <w:szCs w:val="19"/>
         </w:rPr>
-        <w:t>&gt;User  : dave</w:t>
-      </w:r>
+        <w:t>&gt;</w:t>
+      </w:r>
+      <w:proofErr w:type="gramStart"/>
+      <w:r>
+        <w:rPr>
+          <w:rFonts w:ascii="Consolas" w:hAnsi="Consolas" w:cs="Consolas"/>
+          <w:b/>
+          <w:color w:val="1F497D" w:themeColor="text2"/>
+          <w:sz w:val="19"/>
+          <w:szCs w:val="19"/>
+        </w:rPr>
+        <w:t>User  :</w:t>
+      </w:r>
+      <w:proofErr w:type="gramEnd"/>
+      <w:r>
+        <w:rPr>
+          <w:rFonts w:ascii="Consolas" w:hAnsi="Consolas" w:cs="Consolas"/>
+          <w:b/>
+          <w:color w:val="1F497D" w:themeColor="text2"/>
+          <w:sz w:val="19"/>
+          <w:szCs w:val="19"/>
+        </w:rPr>
+        <w:t xml:space="preserve"> </w:t>
+      </w:r>
+      <w:proofErr w:type="spellStart"/>
+      <w:r>
+        <w:rPr>
+          <w:rFonts w:ascii="Consolas" w:hAnsi="Consolas" w:cs="Consolas"/>
+          <w:b/>
+          <w:color w:val="1F497D" w:themeColor="text2"/>
+          <w:sz w:val="19"/>
+          <w:szCs w:val="19"/>
+        </w:rPr>
+        <w:t>dave</w:t>
+      </w:r>
+      <w:proofErr w:type="spellEnd"/>
     </w:p>
     <w:p>
       <w:pPr>
@@ -1147,7 +1368,29 @@
           <w:sz w:val="19"/>
           <w:szCs w:val="19"/>
         </w:rPr>
-        <w:t xml:space="preserve"> Tweet : what the ^#$%!</w:t>
+        <w:t xml:space="preserve"> </w:t>
+      </w:r>
+      <w:proofErr w:type="gramStart"/>
+      <w:r>
+        <w:rPr>
+          <w:rFonts w:ascii="Consolas" w:hAnsi="Consolas" w:cs="Consolas"/>
+          <w:b/>
+          <w:color w:val="1F497D" w:themeColor="text2"/>
+          <w:sz w:val="19"/>
+          <w:szCs w:val="19"/>
+        </w:rPr>
+        <w:t>Tweet :</w:t>
+      </w:r>
+      <w:proofErr w:type="gramEnd"/>
+      <w:r>
+        <w:rPr>
+          <w:rFonts w:ascii="Consolas" w:hAnsi="Consolas" w:cs="Consolas"/>
+          <w:b/>
+          <w:color w:val="1F497D" w:themeColor="text2"/>
+          <w:sz w:val="19"/>
+          <w:szCs w:val="19"/>
+        </w:rPr>
+        <w:t xml:space="preserve"> what the ^#$%!</w:t>
       </w:r>
     </w:p>
     <w:p>
@@ -1173,7 +1416,29 @@
           <w:sz w:val="19"/>
           <w:szCs w:val="19"/>
         </w:rPr>
-        <w:t>&gt;User  : john</w:t>
+        <w:t>&gt;</w:t>
+      </w:r>
+      <w:proofErr w:type="gramStart"/>
+      <w:r>
+        <w:rPr>
+          <w:rFonts w:ascii="Consolas" w:hAnsi="Consolas" w:cs="Consolas"/>
+          <w:b/>
+          <w:color w:val="1F497D" w:themeColor="text2"/>
+          <w:sz w:val="19"/>
+          <w:szCs w:val="19"/>
+        </w:rPr>
+        <w:t>User  :</w:t>
+      </w:r>
+      <w:proofErr w:type="gramEnd"/>
+      <w:r>
+        <w:rPr>
+          <w:rFonts w:ascii="Consolas" w:hAnsi="Consolas" w:cs="Consolas"/>
+          <w:b/>
+          <w:color w:val="1F497D" w:themeColor="text2"/>
+          <w:sz w:val="19"/>
+          <w:szCs w:val="19"/>
+        </w:rPr>
+        <w:t xml:space="preserve"> john</w:t>
       </w:r>
     </w:p>
     <w:p>
@@ -1199,7 +1464,29 @@
           <w:sz w:val="19"/>
           <w:szCs w:val="19"/>
         </w:rPr>
-        <w:t xml:space="preserve"> Reply : harry</w:t>
+        <w:t xml:space="preserve"> </w:t>
+      </w:r>
+      <w:proofErr w:type="gramStart"/>
+      <w:r>
+        <w:rPr>
+          <w:rFonts w:ascii="Consolas" w:hAnsi="Consolas" w:cs="Consolas"/>
+          <w:b/>
+          <w:color w:val="1F497D" w:themeColor="text2"/>
+          <w:sz w:val="19"/>
+          <w:szCs w:val="19"/>
+        </w:rPr>
+        <w:t>Reply :</w:t>
+      </w:r>
+      <w:proofErr w:type="gramEnd"/>
+      <w:r>
+        <w:rPr>
+          <w:rFonts w:ascii="Consolas" w:hAnsi="Consolas" w:cs="Consolas"/>
+          <w:b/>
+          <w:color w:val="1F497D" w:themeColor="text2"/>
+          <w:sz w:val="19"/>
+          <w:szCs w:val="19"/>
+        </w:rPr>
+        <w:t xml:space="preserve"> harry</w:t>
       </w:r>
     </w:p>
     <w:p>
@@ -1225,7 +1512,29 @@
           <w:sz w:val="19"/>
           <w:szCs w:val="19"/>
         </w:rPr>
-        <w:t xml:space="preserve"> Tweet : I'm done</w:t>
+        <w:t xml:space="preserve"> </w:t>
+      </w:r>
+      <w:proofErr w:type="gramStart"/>
+      <w:r>
+        <w:rPr>
+          <w:rFonts w:ascii="Consolas" w:hAnsi="Consolas" w:cs="Consolas"/>
+          <w:b/>
+          <w:color w:val="1F497D" w:themeColor="text2"/>
+          <w:sz w:val="19"/>
+          <w:szCs w:val="19"/>
+        </w:rPr>
+        <w:t>Tweet :</w:t>
+      </w:r>
+      <w:proofErr w:type="gramEnd"/>
+      <w:r>
+        <w:rPr>
+          <w:rFonts w:ascii="Consolas" w:hAnsi="Consolas" w:cs="Consolas"/>
+          <w:b/>
+          <w:color w:val="1F497D" w:themeColor="text2"/>
+          <w:sz w:val="19"/>
+          <w:szCs w:val="19"/>
+        </w:rPr>
+        <w:t xml:space="preserve"> I'm done</w:t>
       </w:r>
     </w:p>
     <w:p>
@@ -1273,6 +1582,8 @@
           <w:szCs w:val="19"/>
         </w:rPr>
       </w:pPr>
+      <w:proofErr w:type="spellStart"/>
+      <w:proofErr w:type="gramStart"/>
       <w:r>
         <w:rPr>
           <w:rFonts w:ascii="Consolas" w:hAnsi="Consolas" w:cs="Consolas"/>
@@ -1281,7 +1592,19 @@
           <w:sz w:val="19"/>
           <w:szCs w:val="19"/>
         </w:rPr>
-        <w:t>jim Workshop 4 is cool</w:t>
+        <w:t>jim</w:t>
+      </w:r>
+      <w:proofErr w:type="spellEnd"/>
+      <w:proofErr w:type="gramEnd"/>
+      <w:r>
+        <w:rPr>
+          <w:rFonts w:ascii="Consolas" w:hAnsi="Consolas" w:cs="Consolas"/>
+          <w:b/>
+          <w:color w:val="FF0000"/>
+          <w:sz w:val="19"/>
+          <w:szCs w:val="19"/>
+        </w:rPr>
+        <w:t xml:space="preserve"> Workshop 4 is cool</w:t>
       </w:r>
     </w:p>
     <w:p>
@@ -1299,6 +1622,7 @@
           <w:szCs w:val="19"/>
         </w:rPr>
       </w:pPr>
+      <w:proofErr w:type="gramStart"/>
       <w:r>
         <w:rPr>
           <w:rFonts w:ascii="Consolas" w:hAnsi="Consolas" w:cs="Consolas"/>
@@ -1307,7 +1631,40 @@
           <w:sz w:val="19"/>
           <w:szCs w:val="19"/>
         </w:rPr>
-        <w:t>harry @jim working on workshop 4 now</w:t>
+        <w:t>harry</w:t>
+      </w:r>
+      <w:proofErr w:type="gramEnd"/>
+      <w:r>
+        <w:rPr>
+          <w:rFonts w:ascii="Consolas" w:hAnsi="Consolas" w:cs="Consolas"/>
+          <w:b/>
+          <w:color w:val="FF0000"/>
+          <w:sz w:val="19"/>
+          <w:szCs w:val="19"/>
+        </w:rPr>
+        <w:t xml:space="preserve"> @</w:t>
+      </w:r>
+      <w:proofErr w:type="spellStart"/>
+      <w:r>
+        <w:rPr>
+          <w:rFonts w:ascii="Consolas" w:hAnsi="Consolas" w:cs="Consolas"/>
+          <w:b/>
+          <w:color w:val="FF0000"/>
+          <w:sz w:val="19"/>
+          <w:szCs w:val="19"/>
+        </w:rPr>
+        <w:t>jim</w:t>
+      </w:r>
+      <w:proofErr w:type="spellEnd"/>
+      <w:r>
+        <w:rPr>
+          <w:rFonts w:ascii="Consolas" w:hAnsi="Consolas" w:cs="Consolas"/>
+          <w:b/>
+          <w:color w:val="FF0000"/>
+          <w:sz w:val="19"/>
+          <w:szCs w:val="19"/>
+        </w:rPr>
+        <w:t xml:space="preserve"> working on workshop 4 now</w:t>
       </w:r>
     </w:p>
     <w:p>
@@ -1341,6 +1698,8 @@
           <w:szCs w:val="19"/>
         </w:rPr>
       </w:pPr>
+      <w:proofErr w:type="spellStart"/>
+      <w:proofErr w:type="gramStart"/>
       <w:r>
         <w:rPr>
           <w:rFonts w:ascii="Consolas" w:hAnsi="Consolas" w:cs="Consolas"/>
@@ -1351,6 +1710,8 @@
         </w:rPr>
         <w:t>chris</w:t>
       </w:r>
+      <w:proofErr w:type="spellEnd"/>
+      <w:proofErr w:type="gramEnd"/>
     </w:p>
     <w:p>
       <w:pPr>
@@ -1367,6 +1728,8 @@
           <w:szCs w:val="19"/>
         </w:rPr>
       </w:pPr>
+      <w:proofErr w:type="spellStart"/>
+      <w:proofErr w:type="gramStart"/>
       <w:r>
         <w:rPr>
           <w:rFonts w:ascii="Consolas" w:hAnsi="Consolas" w:cs="Consolas"/>
@@ -1375,7 +1738,19 @@
           <w:sz w:val="19"/>
           <w:szCs w:val="19"/>
         </w:rPr>
-        <w:t>dave what the ^#$%!</w:t>
+        <w:t>dave</w:t>
+      </w:r>
+      <w:proofErr w:type="spellEnd"/>
+      <w:proofErr w:type="gramEnd"/>
+      <w:r>
+        <w:rPr>
+          <w:rFonts w:ascii="Consolas" w:hAnsi="Consolas" w:cs="Consolas"/>
+          <w:b/>
+          <w:color w:val="FF0000"/>
+          <w:sz w:val="19"/>
+          <w:szCs w:val="19"/>
+        </w:rPr>
+        <w:t xml:space="preserve"> what the ^#$%!</w:t>
       </w:r>
     </w:p>
     <w:p>
@@ -1393,6 +1768,7 @@
           <w:szCs w:val="19"/>
         </w:rPr>
       </w:pPr>
+      <w:proofErr w:type="gramStart"/>
       <w:r>
         <w:rPr>
           <w:rFonts w:ascii="Consolas" w:hAnsi="Consolas" w:cs="Consolas"/>
@@ -1401,7 +1777,18 @@
           <w:sz w:val="19"/>
           <w:szCs w:val="19"/>
         </w:rPr>
-        <w:t>john @harry I'm done</w:t>
+        <w:t>john</w:t>
+      </w:r>
+      <w:proofErr w:type="gramEnd"/>
+      <w:r>
+        <w:rPr>
+          <w:rFonts w:ascii="Consolas" w:hAnsi="Consolas" w:cs="Consolas"/>
+          <w:b/>
+          <w:color w:val="FF0000"/>
+          <w:sz w:val="19"/>
+          <w:szCs w:val="19"/>
+        </w:rPr>
+        <w:t xml:space="preserve"> @harry I'm done</w:t>
       </w:r>
     </w:p>
     <w:p>
@@ -1418,8 +1805,17 @@
           <w:rFonts w:asciiTheme="minorHAnsi" w:hAnsiTheme="minorHAnsi" w:cstheme="minorHAnsi"/>
           <w:color w:val="000000"/>
         </w:rPr>
-        <w:t>The first message consists of a user name followed by a tweet.  The second message consists of a user name, a reply name prefaced by an</w:t>
-      </w:r>
+        <w:t xml:space="preserve">The first message consists of a user name followed by a tweet.  The second message consists of a user name, a reply name prefaced by </w:t>
+      </w:r>
+      <w:proofErr w:type="gramStart"/>
+      <w:r>
+        <w:rPr>
+          <w:rFonts w:asciiTheme="minorHAnsi" w:hAnsiTheme="minorHAnsi" w:cstheme="minorHAnsi"/>
+          <w:color w:val="000000"/>
+        </w:rPr>
+        <w:t>an</w:t>
+      </w:r>
+      <w:proofErr w:type="gramEnd"/>
       <w:r>
         <w:rPr>
           <w:rStyle w:val="apple-converted-space"/>
@@ -1673,6 +2069,7 @@
           <w:szCs w:val="24"/>
         </w:rPr>
       </w:pPr>
+      <w:proofErr w:type="gramStart"/>
       <w:r>
         <w:rPr>
           <w:rFonts w:eastAsia="Times New Roman" w:cstheme="minorHAnsi"/>
@@ -1682,7 +2079,80 @@
           <w:sz w:val="24"/>
           <w:szCs w:val="24"/>
         </w:rPr>
-        <w:t>Message(const std::string&amp; str)</w:t>
+        <w:t>Message(</w:t>
+      </w:r>
+      <w:proofErr w:type="spellStart"/>
+      <w:proofErr w:type="gramEnd"/>
+      <w:r>
+        <w:rPr>
+          <w:rFonts w:eastAsia="Times New Roman" w:cstheme="minorHAnsi"/>
+          <w:b/>
+          <w:bCs/>
+          <w:color w:val="000080"/>
+          <w:sz w:val="24"/>
+          <w:szCs w:val="24"/>
+        </w:rPr>
+        <w:t>const</w:t>
+      </w:r>
+      <w:proofErr w:type="spellEnd"/>
+      <w:r>
+        <w:rPr>
+          <w:rFonts w:eastAsia="Times New Roman" w:cstheme="minorHAnsi"/>
+          <w:b/>
+          <w:bCs/>
+          <w:color w:val="000080"/>
+          <w:sz w:val="24"/>
+          <w:szCs w:val="24"/>
+        </w:rPr>
+        <w:t xml:space="preserve"> </w:t>
+      </w:r>
+      <w:proofErr w:type="spellStart"/>
+      <w:r>
+        <w:rPr>
+          <w:rFonts w:eastAsia="Times New Roman" w:cstheme="minorHAnsi"/>
+          <w:b/>
+          <w:bCs/>
+          <w:color w:val="000080"/>
+          <w:sz w:val="24"/>
+          <w:szCs w:val="24"/>
+        </w:rPr>
+        <w:t>std</w:t>
+      </w:r>
+      <w:proofErr w:type="spellEnd"/>
+      <w:r>
+        <w:rPr>
+          <w:rFonts w:eastAsia="Times New Roman" w:cstheme="minorHAnsi"/>
+          <w:b/>
+          <w:bCs/>
+          <w:color w:val="000080"/>
+          <w:sz w:val="24"/>
+          <w:szCs w:val="24"/>
+        </w:rPr>
+        <w:t xml:space="preserve">::string&amp; </w:t>
+      </w:r>
+      <w:proofErr w:type="spellStart"/>
+      <w:r>
+        <w:rPr>
+          <w:rFonts w:eastAsia="Times New Roman" w:cstheme="minorHAnsi"/>
+          <w:b/>
+          <w:bCs/>
+          <w:color w:val="000080"/>
+          <w:sz w:val="24"/>
+          <w:szCs w:val="24"/>
+        </w:rPr>
+        <w:t>str</w:t>
+      </w:r>
+      <w:proofErr w:type="spellEnd"/>
+      <w:r>
+        <w:rPr>
+          <w:rFonts w:eastAsia="Times New Roman" w:cstheme="minorHAnsi"/>
+          <w:b/>
+          <w:bCs/>
+          <w:color w:val="000080"/>
+          <w:sz w:val="24"/>
+          <w:szCs w:val="24"/>
+        </w:rPr>
+        <w:t>)</w:t>
       </w:r>
       <w:r>
         <w:rPr>
@@ -1806,6 +2276,7 @@
         </w:rPr>
         <w:t xml:space="preserve">use the </w:t>
       </w:r>
+      <w:proofErr w:type="spellStart"/>
       <w:r>
         <w:rPr>
           <w:rFonts w:eastAsia="Times New Roman" w:cstheme="minorHAnsi"/>
@@ -1816,6 +2287,7 @@
         </w:rPr>
         <w:t>npos</w:t>
       </w:r>
+      <w:proofErr w:type="spellEnd"/>
       <w:r>
         <w:rPr>
           <w:rFonts w:eastAsia="Times New Roman" w:cstheme="minorHAnsi"/>
@@ -1825,6 +2297,7 @@
         </w:rPr>
         <w:t xml:space="preserve">, </w:t>
       </w:r>
+      <w:proofErr w:type="gramStart"/>
       <w:r>
         <w:rPr>
           <w:rFonts w:eastAsia="Times New Roman" w:cstheme="minorHAnsi"/>
@@ -1833,7 +2306,18 @@
           <w:sz w:val="24"/>
           <w:szCs w:val="24"/>
         </w:rPr>
-        <w:t>find()</w:t>
+        <w:t>find(</w:t>
+      </w:r>
+      <w:proofErr w:type="gramEnd"/>
+      <w:r>
+        <w:rPr>
+          <w:rFonts w:eastAsia="Times New Roman" w:cstheme="minorHAnsi"/>
+          <w:b/>
+          <w:color w:val="17365D" w:themeColor="text2" w:themeShade="BF"/>
+          <w:sz w:val="24"/>
+          <w:szCs w:val="24"/>
+        </w:rPr>
+        <w:t>)</w:t>
       </w:r>
       <w:r>
         <w:rPr>
@@ -1844,6 +2328,7 @@
         </w:rPr>
         <w:t xml:space="preserve">, </w:t>
       </w:r>
+      <w:proofErr w:type="spellStart"/>
       <w:r>
         <w:rPr>
           <w:rFonts w:eastAsia="Times New Roman" w:cstheme="minorHAnsi"/>
@@ -1852,7 +2337,18 @@
           <w:sz w:val="24"/>
           <w:szCs w:val="24"/>
         </w:rPr>
-        <w:t>substr(</w:t>
+        <w:t>substr</w:t>
+      </w:r>
+      <w:proofErr w:type="spellEnd"/>
+      <w:r>
+        <w:rPr>
+          <w:rFonts w:eastAsia="Times New Roman" w:cstheme="minorHAnsi"/>
+          <w:b/>
+          <w:color w:val="17365D" w:themeColor="text2" w:themeShade="BF"/>
+          <w:sz w:val="24"/>
+          <w:szCs w:val="24"/>
+        </w:rPr>
+        <w:t>(</w:t>
       </w:r>
       <w:r>
         <w:rPr>
@@ -1873,6 +2369,7 @@
         </w:rPr>
         <w:t xml:space="preserve"> members of the </w:t>
       </w:r>
+      <w:proofErr w:type="spellStart"/>
       <w:r>
         <w:rPr>
           <w:rFonts w:eastAsia="Times New Roman" w:cstheme="minorHAnsi"/>
@@ -1881,7 +2378,18 @@
           <w:sz w:val="24"/>
           <w:szCs w:val="24"/>
         </w:rPr>
-        <w:t>std::string</w:t>
+        <w:t>std</w:t>
+      </w:r>
+      <w:proofErr w:type="spellEnd"/>
+      <w:r>
+        <w:rPr>
+          <w:rFonts w:eastAsia="Times New Roman" w:cstheme="minorHAnsi"/>
+          <w:b/>
+          <w:color w:val="17365D" w:themeColor="text2" w:themeShade="BF"/>
+          <w:sz w:val="24"/>
+          <w:szCs w:val="24"/>
+        </w:rPr>
+        <w:t>::string</w:t>
       </w:r>
       <w:r>
         <w:rPr>
@@ -1936,8 +2444,21 @@
           <w:sz w:val="24"/>
           <w:szCs w:val="24"/>
         </w:rPr>
-        <w:t>() const</w:t>
-      </w:r>
+        <w:t xml:space="preserve">() </w:t>
+      </w:r>
+      <w:proofErr w:type="spellStart"/>
+      <w:r>
+        <w:rPr>
+          <w:rFonts w:eastAsia="Times New Roman" w:cstheme="minorHAnsi"/>
+          <w:b/>
+          <w:bCs/>
+          <w:color w:val="000080"/>
+          <w:sz w:val="24"/>
+          <w:szCs w:val="24"/>
+        </w:rPr>
+        <w:t>const</w:t>
+      </w:r>
+      <w:proofErr w:type="spellEnd"/>
       <w:r>
         <w:rPr>
           <w:rFonts w:eastAsia="Times New Roman" w:cstheme="minorHAnsi"/>
@@ -2007,6 +2528,7 @@
           <w:szCs w:val="24"/>
         </w:rPr>
       </w:pPr>
+      <w:proofErr w:type="gramStart"/>
       <w:r>
         <w:rPr>
           <w:rFonts w:eastAsia="Times New Roman" w:cstheme="minorHAnsi"/>
@@ -2016,8 +2538,9 @@
           <w:sz w:val="24"/>
           <w:szCs w:val="24"/>
         </w:rPr>
-        <w:t xml:space="preserve">void </w:t>
-      </w:r>
+        <w:t>void</w:t>
+      </w:r>
+      <w:proofErr w:type="gramEnd"/>
       <w:r>
         <w:rPr>
           <w:rFonts w:eastAsia="Times New Roman" w:cstheme="minorHAnsi"/>
@@ -2027,7 +2550,7 @@
           <w:sz w:val="24"/>
           <w:szCs w:val="24"/>
         </w:rPr>
-        <w:t>display</w:t>
+        <w:t xml:space="preserve"> </w:t>
       </w:r>
       <w:r>
         <w:rPr>
@@ -2038,7 +2561,7 @@
           <w:sz w:val="24"/>
           <w:szCs w:val="24"/>
         </w:rPr>
-        <w:t>(</w:t>
+        <w:t>display</w:t>
       </w:r>
       <w:r>
         <w:rPr>
@@ -2049,8 +2572,9 @@
           <w:sz w:val="24"/>
           <w:szCs w:val="24"/>
         </w:rPr>
-        <w:t>std::ostream&amp; os</w:t>
-      </w:r>
+        <w:t>(</w:t>
+      </w:r>
+      <w:proofErr w:type="spellStart"/>
       <w:r>
         <w:rPr>
           <w:rFonts w:eastAsia="Times New Roman" w:cstheme="minorHAnsi"/>
@@ -2060,8 +2584,9 @@
           <w:sz w:val="24"/>
           <w:szCs w:val="24"/>
         </w:rPr>
-        <w:t>)</w:t>
-      </w:r>
+        <w:t>std</w:t>
+      </w:r>
+      <w:proofErr w:type="spellEnd"/>
       <w:r>
         <w:rPr>
           <w:rFonts w:eastAsia="Times New Roman" w:cstheme="minorHAnsi"/>
@@ -2071,8 +2596,9 @@
           <w:sz w:val="24"/>
           <w:szCs w:val="24"/>
         </w:rPr>
-        <w:t xml:space="preserve"> const</w:t>
-      </w:r>
+        <w:t>::</w:t>
+      </w:r>
+      <w:proofErr w:type="spellStart"/>
       <w:r>
         <w:rPr>
           <w:rFonts w:eastAsia="Times New Roman" w:cstheme="minorHAnsi"/>
@@ -2082,8 +2608,79 @@
           <w:sz w:val="24"/>
           <w:szCs w:val="24"/>
         </w:rPr>
+        <w:t>ostream</w:t>
+      </w:r>
+      <w:proofErr w:type="spellEnd"/>
+      <w:r>
+        <w:rPr>
+          <w:rFonts w:eastAsia="Times New Roman" w:cstheme="minorHAnsi"/>
+          <w:b/>
+          <w:bCs/>
+          <w:color w:val="000080"/>
+          <w:sz w:val="24"/>
+          <w:szCs w:val="24"/>
+        </w:rPr>
+        <w:t xml:space="preserve">&amp; </w:t>
+      </w:r>
+      <w:proofErr w:type="spellStart"/>
+      <w:r>
+        <w:rPr>
+          <w:rFonts w:eastAsia="Times New Roman" w:cstheme="minorHAnsi"/>
+          <w:b/>
+          <w:bCs/>
+          <w:color w:val="000080"/>
+          <w:sz w:val="24"/>
+          <w:szCs w:val="24"/>
+        </w:rPr>
+        <w:t>os</w:t>
+      </w:r>
+      <w:proofErr w:type="spellEnd"/>
+      <w:r>
+        <w:rPr>
+          <w:rFonts w:eastAsia="Times New Roman" w:cstheme="minorHAnsi"/>
+          <w:b/>
+          <w:bCs/>
+          <w:color w:val="000080"/>
+          <w:sz w:val="24"/>
+          <w:szCs w:val="24"/>
+        </w:rPr>
+        <w:t>)</w:t>
+      </w:r>
+      <w:r>
+        <w:rPr>
+          <w:rFonts w:eastAsia="Times New Roman" w:cstheme="minorHAnsi"/>
+          <w:b/>
+          <w:bCs/>
+          <w:color w:val="000080"/>
+          <w:sz w:val="24"/>
+          <w:szCs w:val="24"/>
+        </w:rPr>
         <w:t xml:space="preserve"> </w:t>
       </w:r>
+      <w:proofErr w:type="spellStart"/>
+      <w:r>
+        <w:rPr>
+          <w:rFonts w:eastAsia="Times New Roman" w:cstheme="minorHAnsi"/>
+          <w:b/>
+          <w:bCs/>
+          <w:color w:val="000080"/>
+          <w:sz w:val="24"/>
+          <w:szCs w:val="24"/>
+        </w:rPr>
+        <w:t>const</w:t>
+      </w:r>
+      <w:proofErr w:type="spellEnd"/>
+      <w:r>
+        <w:rPr>
+          <w:rFonts w:eastAsia="Times New Roman" w:cstheme="minorHAnsi"/>
+          <w:b/>
+          <w:bCs/>
+          <w:color w:val="000080"/>
+          <w:sz w:val="24"/>
+          <w:szCs w:val="24"/>
+        </w:rPr>
+        <w:t xml:space="preserve"> </w:t>
+      </w:r>
       <w:r>
         <w:rPr>
           <w:rFonts w:eastAsia="Times New Roman" w:cstheme="minorHAnsi"/>
@@ -2102,6 +2699,7 @@
         </w:rPr>
         <w:t xml:space="preserve">a query that inserts into the output stream </w:t>
       </w:r>
+      <w:proofErr w:type="spellStart"/>
       <w:r>
         <w:rPr>
           <w:rFonts w:eastAsia="Times New Roman" w:cstheme="minorHAnsi"/>
@@ -2112,6 +2710,7 @@
         </w:rPr>
         <w:t>os</w:t>
       </w:r>
+      <w:proofErr w:type="spellEnd"/>
       <w:r>
         <w:rPr>
           <w:rFonts w:eastAsia="Times New Roman" w:cstheme="minorHAnsi"/>
@@ -2412,7 +3011,25 @@
           <w:sz w:val="24"/>
           <w:szCs w:val="24"/>
         </w:rPr>
-        <w:t xml:space="preserve">using the latest version of the gcc compiler </w:t>
+        <w:t xml:space="preserve">using the latest version of the </w:t>
+      </w:r>
+      <w:proofErr w:type="spellStart"/>
+      <w:r>
+        <w:rPr>
+          <w:rFonts w:cstheme="minorHAnsi"/>
+          <w:sz w:val="24"/>
+          <w:szCs w:val="24"/>
+        </w:rPr>
+        <w:t>gcc</w:t>
+      </w:r>
+      <w:proofErr w:type="spellEnd"/>
+      <w:r>
+        <w:rPr>
+          <w:rFonts w:cstheme="minorHAnsi"/>
+          <w:sz w:val="24"/>
+          <w:szCs w:val="24"/>
+        </w:rPr>
+        <w:t xml:space="preserve"> compiler </w:t>
       </w:r>
       <w:r>
         <w:rPr>
@@ -2471,7 +3088,25 @@
           <w:sz w:val="24"/>
           <w:szCs w:val="24"/>
         </w:rPr>
-        <w:t xml:space="preserve"> with your professor’s Seneca userid)</w:t>
+        <w:t xml:space="preserve"> with your professor’s Seneca </w:t>
+      </w:r>
+      <w:proofErr w:type="spellStart"/>
+      <w:r>
+        <w:rPr>
+          <w:rFonts w:cstheme="minorHAnsi"/>
+          <w:sz w:val="24"/>
+          <w:szCs w:val="24"/>
+        </w:rPr>
+        <w:t>userid</w:t>
+      </w:r>
+      <w:proofErr w:type="spellEnd"/>
+      <w:r>
+        <w:rPr>
+          <w:rFonts w:cstheme="minorHAnsi"/>
+          <w:sz w:val="24"/>
+          <w:szCs w:val="24"/>
+        </w:rPr>
+        <w:t>)</w:t>
       </w:r>
     </w:p>
     <w:p>
@@ -2604,13 +3239,23 @@
           <w:szCs w:val="24"/>
         </w:rPr>
       </w:pPr>
+      <w:proofErr w:type="gramStart"/>
       <w:r>
         <w:rPr>
           <w:rFonts w:cstheme="minorHAnsi"/>
           <w:sz w:val="24"/>
           <w:szCs w:val="24"/>
         </w:rPr>
-        <w:t>and follow the instructions.</w:t>
+        <w:t>and</w:t>
+      </w:r>
+      <w:proofErr w:type="gramEnd"/>
+      <w:r>
+        <w:rPr>
+          <w:rFonts w:cstheme="minorHAnsi"/>
+          <w:sz w:val="24"/>
+          <w:szCs w:val="24"/>
+        </w:rPr>
+        <w:t xml:space="preserve"> follow the instructions.</w:t>
       </w:r>
       <w:r>
         <w:rPr>
@@ -2880,6 +3525,7 @@
           <w:szCs w:val="24"/>
         </w:rPr>
       </w:pPr>
+      <w:proofErr w:type="spellStart"/>
       <w:r>
         <w:rPr>
           <w:rFonts w:eastAsia="Times New Roman" w:cstheme="minorHAnsi"/>
@@ -2891,6 +3537,7 @@
         </w:rPr>
         <w:t>MessagePack</w:t>
       </w:r>
+      <w:proofErr w:type="spellEnd"/>
       <w:r>
         <w:rPr>
           <w:rFonts w:eastAsia="Times New Roman" w:cstheme="minorHAnsi"/>
@@ -3018,6 +3665,7 @@
         </w:rPr>
         <w:t xml:space="preserve">Enclose all your source code within the </w:t>
       </w:r>
+      <w:proofErr w:type="spellStart"/>
       <w:r>
         <w:rPr>
           <w:rFonts w:eastAsia="Times New Roman" w:cstheme="minorHAnsi"/>
@@ -3027,7 +3675,19 @@
           <w:sz w:val="24"/>
           <w:szCs w:val="24"/>
         </w:rPr>
-        <w:t>sict namespace</w:t>
+        <w:t>sict</w:t>
+      </w:r>
+      <w:proofErr w:type="spellEnd"/>
+      <w:r>
+        <w:rPr>
+          <w:rFonts w:eastAsia="Times New Roman" w:cstheme="minorHAnsi"/>
+          <w:b/>
+          <w:bCs/>
+          <w:color w:val="000080"/>
+          <w:sz w:val="24"/>
+          <w:szCs w:val="24"/>
+        </w:rPr>
+        <w:t xml:space="preserve"> namespace</w:t>
       </w:r>
       <w:r>
         <w:rPr>
@@ -3080,7 +3740,29 @@
           <w:sz w:val="19"/>
           <w:szCs w:val="19"/>
         </w:rPr>
-        <w:t>Command Line : C:\Users\</w:t>
+        <w:t xml:space="preserve">Command </w:t>
+      </w:r>
+      <w:proofErr w:type="gramStart"/>
+      <w:r>
+        <w:rPr>
+          <w:rFonts w:ascii="Consolas" w:hAnsi="Consolas" w:cs="Consolas"/>
+          <w:b/>
+          <w:color w:val="1F497D" w:themeColor="text2"/>
+          <w:sz w:val="19"/>
+          <w:szCs w:val="19"/>
+        </w:rPr>
+        <w:t>Line :</w:t>
+      </w:r>
+      <w:proofErr w:type="gramEnd"/>
+      <w:r>
+        <w:rPr>
+          <w:rFonts w:ascii="Consolas" w:hAnsi="Consolas" w:cs="Consolas"/>
+          <w:b/>
+          <w:color w:val="1F497D" w:themeColor="text2"/>
+          <w:sz w:val="19"/>
+          <w:szCs w:val="19"/>
+        </w:rPr>
+        <w:t xml:space="preserve"> C:\Users\</w:t>
       </w:r>
       <w:r>
         <w:rPr>
@@ -3204,8 +3886,42 @@
           <w:sz w:val="19"/>
           <w:szCs w:val="19"/>
         </w:rPr>
-        <w:t>&gt;User  : jim</w:t>
-      </w:r>
+        <w:t>&gt;</w:t>
+      </w:r>
+      <w:proofErr w:type="gramStart"/>
+      <w:r>
+        <w:rPr>
+          <w:rFonts w:ascii="Consolas" w:hAnsi="Consolas" w:cs="Consolas"/>
+          <w:b/>
+          <w:color w:val="1F497D" w:themeColor="text2"/>
+          <w:sz w:val="19"/>
+          <w:szCs w:val="19"/>
+        </w:rPr>
+        <w:t>User  :</w:t>
+      </w:r>
+      <w:proofErr w:type="gramEnd"/>
+      <w:r>
+        <w:rPr>
+          <w:rFonts w:ascii="Consolas" w:hAnsi="Consolas" w:cs="Consolas"/>
+          <w:b/>
+          <w:color w:val="1F497D" w:themeColor="text2"/>
+          <w:sz w:val="19"/>
+          <w:szCs w:val="19"/>
+        </w:rPr>
+        <w:t xml:space="preserve"> </w:t>
+      </w:r>
+      <w:proofErr w:type="spellStart"/>
+      <w:r>
+        <w:rPr>
+          <w:rFonts w:ascii="Consolas" w:hAnsi="Consolas" w:cs="Consolas"/>
+          <w:b/>
+          <w:color w:val="1F497D" w:themeColor="text2"/>
+          <w:sz w:val="19"/>
+          <w:szCs w:val="19"/>
+        </w:rPr>
+        <w:t>jim</w:t>
+      </w:r>
+      <w:proofErr w:type="spellEnd"/>
     </w:p>
     <w:p>
       <w:pPr>
@@ -3230,7 +3946,29 @@
           <w:sz w:val="19"/>
           <w:szCs w:val="19"/>
         </w:rPr>
-        <w:t xml:space="preserve"> Tweet : Workshop 4 is cool</w:t>
+        <w:t xml:space="preserve"> </w:t>
+      </w:r>
+      <w:proofErr w:type="gramStart"/>
+      <w:r>
+        <w:rPr>
+          <w:rFonts w:ascii="Consolas" w:hAnsi="Consolas" w:cs="Consolas"/>
+          <w:b/>
+          <w:color w:val="1F497D" w:themeColor="text2"/>
+          <w:sz w:val="19"/>
+          <w:szCs w:val="19"/>
+        </w:rPr>
+        <w:t>Tweet :</w:t>
+      </w:r>
+      <w:proofErr w:type="gramEnd"/>
+      <w:r>
+        <w:rPr>
+          <w:rFonts w:ascii="Consolas" w:hAnsi="Consolas" w:cs="Consolas"/>
+          <w:b/>
+          <w:color w:val="1F497D" w:themeColor="text2"/>
+          <w:sz w:val="19"/>
+          <w:szCs w:val="19"/>
+        </w:rPr>
+        <w:t xml:space="preserve"> Workshop 4 is cool</w:t>
       </w:r>
     </w:p>
     <w:p>
@@ -3256,7 +3994,29 @@
           <w:sz w:val="19"/>
           <w:szCs w:val="19"/>
         </w:rPr>
-        <w:t>&gt;User  : harry</w:t>
+        <w:t>&gt;</w:t>
+      </w:r>
+      <w:proofErr w:type="gramStart"/>
+      <w:r>
+        <w:rPr>
+          <w:rFonts w:ascii="Consolas" w:hAnsi="Consolas" w:cs="Consolas"/>
+          <w:b/>
+          <w:color w:val="1F497D" w:themeColor="text2"/>
+          <w:sz w:val="19"/>
+          <w:szCs w:val="19"/>
+        </w:rPr>
+        <w:t>User  :</w:t>
+      </w:r>
+      <w:proofErr w:type="gramEnd"/>
+      <w:r>
+        <w:rPr>
+          <w:rFonts w:ascii="Consolas" w:hAnsi="Consolas" w:cs="Consolas"/>
+          <w:b/>
+          <w:color w:val="1F497D" w:themeColor="text2"/>
+          <w:sz w:val="19"/>
+          <w:szCs w:val="19"/>
+        </w:rPr>
+        <w:t xml:space="preserve"> harry</w:t>
       </w:r>
     </w:p>
     <w:p>
@@ -3282,8 +4042,42 @@
           <w:sz w:val="19"/>
           <w:szCs w:val="19"/>
         </w:rPr>
-        <w:t xml:space="preserve"> Reply : jim</w:t>
-      </w:r>
+        <w:t xml:space="preserve"> </w:t>
+      </w:r>
+      <w:proofErr w:type="gramStart"/>
+      <w:r>
+        <w:rPr>
+          <w:rFonts w:ascii="Consolas" w:hAnsi="Consolas" w:cs="Consolas"/>
+          <w:b/>
+          <w:color w:val="1F497D" w:themeColor="text2"/>
+          <w:sz w:val="19"/>
+          <w:szCs w:val="19"/>
+        </w:rPr>
+        <w:t>Reply :</w:t>
+      </w:r>
+      <w:proofErr w:type="gramEnd"/>
+      <w:r>
+        <w:rPr>
+          <w:rFonts w:ascii="Consolas" w:hAnsi="Consolas" w:cs="Consolas"/>
+          <w:b/>
+          <w:color w:val="1F497D" w:themeColor="text2"/>
+          <w:sz w:val="19"/>
+          <w:szCs w:val="19"/>
+        </w:rPr>
+        <w:t xml:space="preserve"> </w:t>
+      </w:r>
+      <w:proofErr w:type="spellStart"/>
+      <w:r>
+        <w:rPr>
+          <w:rFonts w:ascii="Consolas" w:hAnsi="Consolas" w:cs="Consolas"/>
+          <w:b/>
+          <w:color w:val="1F497D" w:themeColor="text2"/>
+          <w:sz w:val="19"/>
+          <w:szCs w:val="19"/>
+        </w:rPr>
+        <w:t>jim</w:t>
+      </w:r>
+      <w:proofErr w:type="spellEnd"/>
     </w:p>
     <w:p>
       <w:pPr>
@@ -3308,7 +4102,29 @@
           <w:sz w:val="19"/>
           <w:szCs w:val="19"/>
         </w:rPr>
-        <w:t xml:space="preserve"> Tweet : working on workshop 4 now</w:t>
+        <w:t xml:space="preserve"> </w:t>
+      </w:r>
+      <w:proofErr w:type="gramStart"/>
+      <w:r>
+        <w:rPr>
+          <w:rFonts w:ascii="Consolas" w:hAnsi="Consolas" w:cs="Consolas"/>
+          <w:b/>
+          <w:color w:val="1F497D" w:themeColor="text2"/>
+          <w:sz w:val="19"/>
+          <w:szCs w:val="19"/>
+        </w:rPr>
+        <w:t>Tweet :</w:t>
+      </w:r>
+      <w:proofErr w:type="gramEnd"/>
+      <w:r>
+        <w:rPr>
+          <w:rFonts w:ascii="Consolas" w:hAnsi="Consolas" w:cs="Consolas"/>
+          <w:b/>
+          <w:color w:val="1F497D" w:themeColor="text2"/>
+          <w:sz w:val="19"/>
+          <w:szCs w:val="19"/>
+        </w:rPr>
+        <w:t xml:space="preserve"> working on workshop 4 now</w:t>
       </w:r>
     </w:p>
     <w:p>
@@ -3334,8 +4150,42 @@
           <w:sz w:val="19"/>
           <w:szCs w:val="19"/>
         </w:rPr>
-        <w:t>&gt;User  : dave</w:t>
-      </w:r>
+        <w:t>&gt;</w:t>
+      </w:r>
+      <w:proofErr w:type="gramStart"/>
+      <w:r>
+        <w:rPr>
+          <w:rFonts w:ascii="Consolas" w:hAnsi="Consolas" w:cs="Consolas"/>
+          <w:b/>
+          <w:color w:val="1F497D" w:themeColor="text2"/>
+          <w:sz w:val="19"/>
+          <w:szCs w:val="19"/>
+        </w:rPr>
+        <w:t>User  :</w:t>
+      </w:r>
+      <w:proofErr w:type="gramEnd"/>
+      <w:r>
+        <w:rPr>
+          <w:rFonts w:ascii="Consolas" w:hAnsi="Consolas" w:cs="Consolas"/>
+          <w:b/>
+          <w:color w:val="1F497D" w:themeColor="text2"/>
+          <w:sz w:val="19"/>
+          <w:szCs w:val="19"/>
+        </w:rPr>
+        <w:t xml:space="preserve"> </w:t>
+      </w:r>
+      <w:proofErr w:type="spellStart"/>
+      <w:r>
+        <w:rPr>
+          <w:rFonts w:ascii="Consolas" w:hAnsi="Consolas" w:cs="Consolas"/>
+          <w:b/>
+          <w:color w:val="1F497D" w:themeColor="text2"/>
+          <w:sz w:val="19"/>
+          <w:szCs w:val="19"/>
+        </w:rPr>
+        <w:t>dave</w:t>
+      </w:r>
+      <w:proofErr w:type="spellEnd"/>
     </w:p>
     <w:p>
       <w:pPr>
@@ -3360,7 +4210,29 @@
           <w:sz w:val="19"/>
           <w:szCs w:val="19"/>
         </w:rPr>
-        <w:t xml:space="preserve"> Tweet : what the ^#$%!</w:t>
+        <w:t xml:space="preserve"> </w:t>
+      </w:r>
+      <w:proofErr w:type="gramStart"/>
+      <w:r>
+        <w:rPr>
+          <w:rFonts w:ascii="Consolas" w:hAnsi="Consolas" w:cs="Consolas"/>
+          <w:b/>
+          <w:color w:val="1F497D" w:themeColor="text2"/>
+          <w:sz w:val="19"/>
+          <w:szCs w:val="19"/>
+        </w:rPr>
+        <w:t>Tweet :</w:t>
+      </w:r>
+      <w:proofErr w:type="gramEnd"/>
+      <w:r>
+        <w:rPr>
+          <w:rFonts w:ascii="Consolas" w:hAnsi="Consolas" w:cs="Consolas"/>
+          <w:b/>
+          <w:color w:val="1F497D" w:themeColor="text2"/>
+          <w:sz w:val="19"/>
+          <w:szCs w:val="19"/>
+        </w:rPr>
+        <w:t xml:space="preserve"> what the ^#$%!</w:t>
       </w:r>
     </w:p>
     <w:p>
@@ -3386,7 +4258,29 @@
           <w:sz w:val="19"/>
           <w:szCs w:val="19"/>
         </w:rPr>
-        <w:t>&gt;User  : john</w:t>
+        <w:t>&gt;</w:t>
+      </w:r>
+      <w:proofErr w:type="gramStart"/>
+      <w:r>
+        <w:rPr>
+          <w:rFonts w:ascii="Consolas" w:hAnsi="Consolas" w:cs="Consolas"/>
+          <w:b/>
+          <w:color w:val="1F497D" w:themeColor="text2"/>
+          <w:sz w:val="19"/>
+          <w:szCs w:val="19"/>
+        </w:rPr>
+        <w:t>User  :</w:t>
+      </w:r>
+      <w:proofErr w:type="gramEnd"/>
+      <w:r>
+        <w:rPr>
+          <w:rFonts w:ascii="Consolas" w:hAnsi="Consolas" w:cs="Consolas"/>
+          <w:b/>
+          <w:color w:val="1F497D" w:themeColor="text2"/>
+          <w:sz w:val="19"/>
+          <w:szCs w:val="19"/>
+        </w:rPr>
+        <w:t xml:space="preserve"> john</w:t>
       </w:r>
     </w:p>
     <w:p>
@@ -3412,7 +4306,29 @@
           <w:sz w:val="19"/>
           <w:szCs w:val="19"/>
         </w:rPr>
-        <w:t xml:space="preserve"> Reply : harry</w:t>
+        <w:t xml:space="preserve"> </w:t>
+      </w:r>
+      <w:proofErr w:type="gramStart"/>
+      <w:r>
+        <w:rPr>
+          <w:rFonts w:ascii="Consolas" w:hAnsi="Consolas" w:cs="Consolas"/>
+          <w:b/>
+          <w:color w:val="1F497D" w:themeColor="text2"/>
+          <w:sz w:val="19"/>
+          <w:szCs w:val="19"/>
+        </w:rPr>
+        <w:t>Reply :</w:t>
+      </w:r>
+      <w:proofErr w:type="gramEnd"/>
+      <w:r>
+        <w:rPr>
+          <w:rFonts w:ascii="Consolas" w:hAnsi="Consolas" w:cs="Consolas"/>
+          <w:b/>
+          <w:color w:val="1F497D" w:themeColor="text2"/>
+          <w:sz w:val="19"/>
+          <w:szCs w:val="19"/>
+        </w:rPr>
+        <w:t xml:space="preserve"> harry</w:t>
       </w:r>
     </w:p>
     <w:p>
@@ -3438,7 +4354,29 @@
           <w:sz w:val="19"/>
           <w:szCs w:val="19"/>
         </w:rPr>
-        <w:t xml:space="preserve"> Tweet : I'm done</w:t>
+        <w:t xml:space="preserve"> </w:t>
+      </w:r>
+      <w:proofErr w:type="gramStart"/>
+      <w:r>
+        <w:rPr>
+          <w:rFonts w:ascii="Consolas" w:hAnsi="Consolas" w:cs="Consolas"/>
+          <w:b/>
+          <w:color w:val="1F497D" w:themeColor="text2"/>
+          <w:sz w:val="19"/>
+          <w:szCs w:val="19"/>
+        </w:rPr>
+        <w:t>Tweet :</w:t>
+      </w:r>
+      <w:proofErr w:type="gramEnd"/>
+      <w:r>
+        <w:rPr>
+          <w:rFonts w:ascii="Consolas" w:hAnsi="Consolas" w:cs="Consolas"/>
+          <w:b/>
+          <w:color w:val="1F497D" w:themeColor="text2"/>
+          <w:sz w:val="19"/>
+          <w:szCs w:val="19"/>
+        </w:rPr>
+        <w:t xml:space="preserve"> I'm done</w:t>
       </w:r>
     </w:p>
     <w:p>
@@ -3558,8 +4496,42 @@
           <w:sz w:val="19"/>
           <w:szCs w:val="19"/>
         </w:rPr>
-        <w:t>&gt;User  : jim</w:t>
-      </w:r>
+        <w:t>&gt;</w:t>
+      </w:r>
+      <w:proofErr w:type="gramStart"/>
+      <w:r>
+        <w:rPr>
+          <w:rFonts w:ascii="Consolas" w:hAnsi="Consolas" w:cs="Consolas"/>
+          <w:b/>
+          <w:color w:val="1F497D" w:themeColor="text2"/>
+          <w:sz w:val="19"/>
+          <w:szCs w:val="19"/>
+        </w:rPr>
+        <w:t>User  :</w:t>
+      </w:r>
+      <w:proofErr w:type="gramEnd"/>
+      <w:r>
+        <w:rPr>
+          <w:rFonts w:ascii="Consolas" w:hAnsi="Consolas" w:cs="Consolas"/>
+          <w:b/>
+          <w:color w:val="1F497D" w:themeColor="text2"/>
+          <w:sz w:val="19"/>
+          <w:szCs w:val="19"/>
+        </w:rPr>
+        <w:t xml:space="preserve"> </w:t>
+      </w:r>
+      <w:proofErr w:type="spellStart"/>
+      <w:r>
+        <w:rPr>
+          <w:rFonts w:ascii="Consolas" w:hAnsi="Consolas" w:cs="Consolas"/>
+          <w:b/>
+          <w:color w:val="1F497D" w:themeColor="text2"/>
+          <w:sz w:val="19"/>
+          <w:szCs w:val="19"/>
+        </w:rPr>
+        <w:t>jim</w:t>
+      </w:r>
+      <w:proofErr w:type="spellEnd"/>
     </w:p>
     <w:p>
       <w:pPr>
@@ -3584,7 +4556,29 @@
           <w:sz w:val="19"/>
           <w:szCs w:val="19"/>
         </w:rPr>
-        <w:t xml:space="preserve"> Tweet : Workshop 4 is cool</w:t>
+        <w:t xml:space="preserve"> </w:t>
+      </w:r>
+      <w:proofErr w:type="gramStart"/>
+      <w:r>
+        <w:rPr>
+          <w:rFonts w:ascii="Consolas" w:hAnsi="Consolas" w:cs="Consolas"/>
+          <w:b/>
+          <w:color w:val="1F497D" w:themeColor="text2"/>
+          <w:sz w:val="19"/>
+          <w:szCs w:val="19"/>
+        </w:rPr>
+        <w:t>Tweet :</w:t>
+      </w:r>
+      <w:proofErr w:type="gramEnd"/>
+      <w:r>
+        <w:rPr>
+          <w:rFonts w:ascii="Consolas" w:hAnsi="Consolas" w:cs="Consolas"/>
+          <w:b/>
+          <w:color w:val="1F497D" w:themeColor="text2"/>
+          <w:sz w:val="19"/>
+          <w:szCs w:val="19"/>
+        </w:rPr>
+        <w:t xml:space="preserve"> Workshop 4 is cool</w:t>
       </w:r>
     </w:p>
     <w:p>
@@ -3610,7 +4604,29 @@
           <w:sz w:val="19"/>
           <w:szCs w:val="19"/>
         </w:rPr>
-        <w:t>&gt;User  : harry</w:t>
+        <w:t>&gt;</w:t>
+      </w:r>
+      <w:proofErr w:type="gramStart"/>
+      <w:r>
+        <w:rPr>
+          <w:rFonts w:ascii="Consolas" w:hAnsi="Consolas" w:cs="Consolas"/>
+          <w:b/>
+          <w:color w:val="1F497D" w:themeColor="text2"/>
+          <w:sz w:val="19"/>
+          <w:szCs w:val="19"/>
+        </w:rPr>
+        <w:t>User  :</w:t>
+      </w:r>
+      <w:proofErr w:type="gramEnd"/>
+      <w:r>
+        <w:rPr>
+          <w:rFonts w:ascii="Consolas" w:hAnsi="Consolas" w:cs="Consolas"/>
+          <w:b/>
+          <w:color w:val="1F497D" w:themeColor="text2"/>
+          <w:sz w:val="19"/>
+          <w:szCs w:val="19"/>
+        </w:rPr>
+        <w:t xml:space="preserve"> harry</w:t>
       </w:r>
     </w:p>
     <w:p>
@@ -3636,8 +4652,42 @@
           <w:sz w:val="19"/>
           <w:szCs w:val="19"/>
         </w:rPr>
-        <w:t xml:space="preserve"> Reply : jim</w:t>
-      </w:r>
+        <w:t xml:space="preserve"> </w:t>
+      </w:r>
+      <w:proofErr w:type="gramStart"/>
+      <w:r>
+        <w:rPr>
+          <w:rFonts w:ascii="Consolas" w:hAnsi="Consolas" w:cs="Consolas"/>
+          <w:b/>
+          <w:color w:val="1F497D" w:themeColor="text2"/>
+          <w:sz w:val="19"/>
+          <w:szCs w:val="19"/>
+        </w:rPr>
+        <w:t>Reply :</w:t>
+      </w:r>
+      <w:proofErr w:type="gramEnd"/>
+      <w:r>
+        <w:rPr>
+          <w:rFonts w:ascii="Consolas" w:hAnsi="Consolas" w:cs="Consolas"/>
+          <w:b/>
+          <w:color w:val="1F497D" w:themeColor="text2"/>
+          <w:sz w:val="19"/>
+          <w:szCs w:val="19"/>
+        </w:rPr>
+        <w:t xml:space="preserve"> </w:t>
+      </w:r>
+      <w:proofErr w:type="spellStart"/>
+      <w:r>
+        <w:rPr>
+          <w:rFonts w:ascii="Consolas" w:hAnsi="Consolas" w:cs="Consolas"/>
+          <w:b/>
+          <w:color w:val="1F497D" w:themeColor="text2"/>
+          <w:sz w:val="19"/>
+          <w:szCs w:val="19"/>
+        </w:rPr>
+        <w:t>jim</w:t>
+      </w:r>
+      <w:proofErr w:type="spellEnd"/>
     </w:p>
     <w:p>
       <w:pPr>
@@ -3662,7 +4712,29 @@
           <w:sz w:val="19"/>
           <w:szCs w:val="19"/>
         </w:rPr>
-        <w:t xml:space="preserve"> Tweet : working on workshop 4 now</w:t>
+        <w:t xml:space="preserve"> </w:t>
+      </w:r>
+      <w:proofErr w:type="gramStart"/>
+      <w:r>
+        <w:rPr>
+          <w:rFonts w:ascii="Consolas" w:hAnsi="Consolas" w:cs="Consolas"/>
+          <w:b/>
+          <w:color w:val="1F497D" w:themeColor="text2"/>
+          <w:sz w:val="19"/>
+          <w:szCs w:val="19"/>
+        </w:rPr>
+        <w:t>Tweet :</w:t>
+      </w:r>
+      <w:proofErr w:type="gramEnd"/>
+      <w:r>
+        <w:rPr>
+          <w:rFonts w:ascii="Consolas" w:hAnsi="Consolas" w:cs="Consolas"/>
+          <w:b/>
+          <w:color w:val="1F497D" w:themeColor="text2"/>
+          <w:sz w:val="19"/>
+          <w:szCs w:val="19"/>
+        </w:rPr>
+        <w:t xml:space="preserve"> working on workshop 4 now</w:t>
       </w:r>
     </w:p>
     <w:p>
@@ -3688,8 +4760,42 @@
           <w:sz w:val="19"/>
           <w:szCs w:val="19"/>
         </w:rPr>
-        <w:t>&gt;User  : dave</w:t>
-      </w:r>
+        <w:t>&gt;</w:t>
+      </w:r>
+      <w:proofErr w:type="gramStart"/>
+      <w:r>
+        <w:rPr>
+          <w:rFonts w:ascii="Consolas" w:hAnsi="Consolas" w:cs="Consolas"/>
+          <w:b/>
+          <w:color w:val="1F497D" w:themeColor="text2"/>
+          <w:sz w:val="19"/>
+          <w:szCs w:val="19"/>
+        </w:rPr>
+        <w:t>User  :</w:t>
+      </w:r>
+      <w:proofErr w:type="gramEnd"/>
+      <w:r>
+        <w:rPr>
+          <w:rFonts w:ascii="Consolas" w:hAnsi="Consolas" w:cs="Consolas"/>
+          <w:b/>
+          <w:color w:val="1F497D" w:themeColor="text2"/>
+          <w:sz w:val="19"/>
+          <w:szCs w:val="19"/>
+        </w:rPr>
+        <w:t xml:space="preserve"> </w:t>
+      </w:r>
+      <w:proofErr w:type="spellStart"/>
+      <w:r>
+        <w:rPr>
+          <w:rFonts w:ascii="Consolas" w:hAnsi="Consolas" w:cs="Consolas"/>
+          <w:b/>
+          <w:color w:val="1F497D" w:themeColor="text2"/>
+          <w:sz w:val="19"/>
+          <w:szCs w:val="19"/>
+        </w:rPr>
+        <w:t>dave</w:t>
+      </w:r>
+      <w:proofErr w:type="spellEnd"/>
     </w:p>
     <w:p>
       <w:pPr>
@@ -3714,7 +4820,29 @@
           <w:sz w:val="19"/>
           <w:szCs w:val="19"/>
         </w:rPr>
-        <w:t xml:space="preserve"> Tweet : what the ^#$%!</w:t>
+        <w:t xml:space="preserve"> </w:t>
+      </w:r>
+      <w:proofErr w:type="gramStart"/>
+      <w:r>
+        <w:rPr>
+          <w:rFonts w:ascii="Consolas" w:hAnsi="Consolas" w:cs="Consolas"/>
+          <w:b/>
+          <w:color w:val="1F497D" w:themeColor="text2"/>
+          <w:sz w:val="19"/>
+          <w:szCs w:val="19"/>
+        </w:rPr>
+        <w:t>Tweet :</w:t>
+      </w:r>
+      <w:proofErr w:type="gramEnd"/>
+      <w:r>
+        <w:rPr>
+          <w:rFonts w:ascii="Consolas" w:hAnsi="Consolas" w:cs="Consolas"/>
+          <w:b/>
+          <w:color w:val="1F497D" w:themeColor="text2"/>
+          <w:sz w:val="19"/>
+          <w:szCs w:val="19"/>
+        </w:rPr>
+        <w:t xml:space="preserve"> what the ^#$%!</w:t>
       </w:r>
     </w:p>
     <w:p>
@@ -3740,7 +4868,29 @@
           <w:sz w:val="19"/>
           <w:szCs w:val="19"/>
         </w:rPr>
-        <w:t>&gt;User  : john</w:t>
+        <w:t>&gt;</w:t>
+      </w:r>
+      <w:proofErr w:type="gramStart"/>
+      <w:r>
+        <w:rPr>
+          <w:rFonts w:ascii="Consolas" w:hAnsi="Consolas" w:cs="Consolas"/>
+          <w:b/>
+          <w:color w:val="1F497D" w:themeColor="text2"/>
+          <w:sz w:val="19"/>
+          <w:szCs w:val="19"/>
+        </w:rPr>
+        <w:t>User  :</w:t>
+      </w:r>
+      <w:proofErr w:type="gramEnd"/>
+      <w:r>
+        <w:rPr>
+          <w:rFonts w:ascii="Consolas" w:hAnsi="Consolas" w:cs="Consolas"/>
+          <w:b/>
+          <w:color w:val="1F497D" w:themeColor="text2"/>
+          <w:sz w:val="19"/>
+          <w:szCs w:val="19"/>
+        </w:rPr>
+        <w:t xml:space="preserve"> john</w:t>
       </w:r>
     </w:p>
     <w:p>
@@ -3766,7 +4916,29 @@
           <w:sz w:val="19"/>
           <w:szCs w:val="19"/>
         </w:rPr>
-        <w:t xml:space="preserve"> Reply : harry</w:t>
+        <w:t xml:space="preserve"> </w:t>
+      </w:r>
+      <w:proofErr w:type="gramStart"/>
+      <w:r>
+        <w:rPr>
+          <w:rFonts w:ascii="Consolas" w:hAnsi="Consolas" w:cs="Consolas"/>
+          <w:b/>
+          <w:color w:val="1F497D" w:themeColor="text2"/>
+          <w:sz w:val="19"/>
+          <w:szCs w:val="19"/>
+        </w:rPr>
+        <w:t>Reply :</w:t>
+      </w:r>
+      <w:proofErr w:type="gramEnd"/>
+      <w:r>
+        <w:rPr>
+          <w:rFonts w:ascii="Consolas" w:hAnsi="Consolas" w:cs="Consolas"/>
+          <w:b/>
+          <w:color w:val="1F497D" w:themeColor="text2"/>
+          <w:sz w:val="19"/>
+          <w:szCs w:val="19"/>
+        </w:rPr>
+        <w:t xml:space="preserve"> harry</w:t>
       </w:r>
     </w:p>
     <w:p>
@@ -3792,7 +4964,29 @@
           <w:sz w:val="19"/>
           <w:szCs w:val="19"/>
         </w:rPr>
-        <w:t xml:space="preserve"> Tweet : I'm done</w:t>
+        <w:t xml:space="preserve"> </w:t>
+      </w:r>
+      <w:proofErr w:type="gramStart"/>
+      <w:r>
+        <w:rPr>
+          <w:rFonts w:ascii="Consolas" w:hAnsi="Consolas" w:cs="Consolas"/>
+          <w:b/>
+          <w:color w:val="1F497D" w:themeColor="text2"/>
+          <w:sz w:val="19"/>
+          <w:szCs w:val="19"/>
+        </w:rPr>
+        <w:t>Tweet :</w:t>
+      </w:r>
+      <w:proofErr w:type="gramEnd"/>
+      <w:r>
+        <w:rPr>
+          <w:rFonts w:ascii="Consolas" w:hAnsi="Consolas" w:cs="Consolas"/>
+          <w:b/>
+          <w:color w:val="1F497D" w:themeColor="text2"/>
+          <w:sz w:val="19"/>
+          <w:szCs w:val="19"/>
+        </w:rPr>
+        <w:t xml:space="preserve"> I'm done</w:t>
       </w:r>
     </w:p>
     <w:p>
@@ -3912,8 +5106,42 @@
           <w:sz w:val="19"/>
           <w:szCs w:val="19"/>
         </w:rPr>
-        <w:t>&gt;User  : jim</w:t>
-      </w:r>
+        <w:t>&gt;</w:t>
+      </w:r>
+      <w:proofErr w:type="gramStart"/>
+      <w:r>
+        <w:rPr>
+          <w:rFonts w:ascii="Consolas" w:hAnsi="Consolas" w:cs="Consolas"/>
+          <w:b/>
+          <w:color w:val="1F497D" w:themeColor="text2"/>
+          <w:sz w:val="19"/>
+          <w:szCs w:val="19"/>
+        </w:rPr>
+        <w:t>User  :</w:t>
+      </w:r>
+      <w:proofErr w:type="gramEnd"/>
+      <w:r>
+        <w:rPr>
+          <w:rFonts w:ascii="Consolas" w:hAnsi="Consolas" w:cs="Consolas"/>
+          <w:b/>
+          <w:color w:val="1F497D" w:themeColor="text2"/>
+          <w:sz w:val="19"/>
+          <w:szCs w:val="19"/>
+        </w:rPr>
+        <w:t xml:space="preserve"> </w:t>
+      </w:r>
+      <w:proofErr w:type="spellStart"/>
+      <w:r>
+        <w:rPr>
+          <w:rFonts w:ascii="Consolas" w:hAnsi="Consolas" w:cs="Consolas"/>
+          <w:b/>
+          <w:color w:val="1F497D" w:themeColor="text2"/>
+          <w:sz w:val="19"/>
+          <w:szCs w:val="19"/>
+        </w:rPr>
+        <w:t>jim</w:t>
+      </w:r>
+      <w:proofErr w:type="spellEnd"/>
     </w:p>
     <w:p>
       <w:pPr>
@@ -3938,7 +5166,29 @@
           <w:sz w:val="19"/>
           <w:szCs w:val="19"/>
         </w:rPr>
-        <w:t xml:space="preserve"> Tweet : Workshop 4 is cool</w:t>
+        <w:t xml:space="preserve"> </w:t>
+      </w:r>
+      <w:proofErr w:type="gramStart"/>
+      <w:r>
+        <w:rPr>
+          <w:rFonts w:ascii="Consolas" w:hAnsi="Consolas" w:cs="Consolas"/>
+          <w:b/>
+          <w:color w:val="1F497D" w:themeColor="text2"/>
+          <w:sz w:val="19"/>
+          <w:szCs w:val="19"/>
+        </w:rPr>
+        <w:t>Tweet :</w:t>
+      </w:r>
+      <w:proofErr w:type="gramEnd"/>
+      <w:r>
+        <w:rPr>
+          <w:rFonts w:ascii="Consolas" w:hAnsi="Consolas" w:cs="Consolas"/>
+          <w:b/>
+          <w:color w:val="1F497D" w:themeColor="text2"/>
+          <w:sz w:val="19"/>
+          <w:szCs w:val="19"/>
+        </w:rPr>
+        <w:t xml:space="preserve"> Workshop 4 is cool</w:t>
       </w:r>
     </w:p>
     <w:p>
@@ -3964,7 +5214,29 @@
           <w:sz w:val="19"/>
           <w:szCs w:val="19"/>
         </w:rPr>
-        <w:t>&gt;User  : harry</w:t>
+        <w:t>&gt;</w:t>
+      </w:r>
+      <w:proofErr w:type="gramStart"/>
+      <w:r>
+        <w:rPr>
+          <w:rFonts w:ascii="Consolas" w:hAnsi="Consolas" w:cs="Consolas"/>
+          <w:b/>
+          <w:color w:val="1F497D" w:themeColor="text2"/>
+          <w:sz w:val="19"/>
+          <w:szCs w:val="19"/>
+        </w:rPr>
+        <w:t>User  :</w:t>
+      </w:r>
+      <w:proofErr w:type="gramEnd"/>
+      <w:r>
+        <w:rPr>
+          <w:rFonts w:ascii="Consolas" w:hAnsi="Consolas" w:cs="Consolas"/>
+          <w:b/>
+          <w:color w:val="1F497D" w:themeColor="text2"/>
+          <w:sz w:val="19"/>
+          <w:szCs w:val="19"/>
+        </w:rPr>
+        <w:t xml:space="preserve"> harry</w:t>
       </w:r>
     </w:p>
     <w:p>
@@ -3990,8 +5262,42 @@
           <w:sz w:val="19"/>
           <w:szCs w:val="19"/>
         </w:rPr>
-        <w:t xml:space="preserve"> Reply : jim</w:t>
-      </w:r>
+        <w:t xml:space="preserve"> </w:t>
+      </w:r>
+      <w:proofErr w:type="gramStart"/>
+      <w:r>
+        <w:rPr>
+          <w:rFonts w:ascii="Consolas" w:hAnsi="Consolas" w:cs="Consolas"/>
+          <w:b/>
+          <w:color w:val="1F497D" w:themeColor="text2"/>
+          <w:sz w:val="19"/>
+          <w:szCs w:val="19"/>
+        </w:rPr>
+        <w:t>Reply :</w:t>
+      </w:r>
+      <w:proofErr w:type="gramEnd"/>
+      <w:r>
+        <w:rPr>
+          <w:rFonts w:ascii="Consolas" w:hAnsi="Consolas" w:cs="Consolas"/>
+          <w:b/>
+          <w:color w:val="1F497D" w:themeColor="text2"/>
+          <w:sz w:val="19"/>
+          <w:szCs w:val="19"/>
+        </w:rPr>
+        <w:t xml:space="preserve"> </w:t>
+      </w:r>
+      <w:proofErr w:type="spellStart"/>
+      <w:r>
+        <w:rPr>
+          <w:rFonts w:ascii="Consolas" w:hAnsi="Consolas" w:cs="Consolas"/>
+          <w:b/>
+          <w:color w:val="1F497D" w:themeColor="text2"/>
+          <w:sz w:val="19"/>
+          <w:szCs w:val="19"/>
+        </w:rPr>
+        <w:t>jim</w:t>
+      </w:r>
+      <w:proofErr w:type="spellEnd"/>
     </w:p>
     <w:p>
       <w:pPr>
@@ -4016,7 +5322,29 @@
           <w:sz w:val="19"/>
           <w:szCs w:val="19"/>
         </w:rPr>
-        <w:t xml:space="preserve"> Tweet : working on workshop 4 now</w:t>
+        <w:t xml:space="preserve"> </w:t>
+      </w:r>
+      <w:proofErr w:type="gramStart"/>
+      <w:r>
+        <w:rPr>
+          <w:rFonts w:ascii="Consolas" w:hAnsi="Consolas" w:cs="Consolas"/>
+          <w:b/>
+          <w:color w:val="1F497D" w:themeColor="text2"/>
+          <w:sz w:val="19"/>
+          <w:szCs w:val="19"/>
+        </w:rPr>
+        <w:t>Tweet :</w:t>
+      </w:r>
+      <w:proofErr w:type="gramEnd"/>
+      <w:r>
+        <w:rPr>
+          <w:rFonts w:ascii="Consolas" w:hAnsi="Consolas" w:cs="Consolas"/>
+          <w:b/>
+          <w:color w:val="1F497D" w:themeColor="text2"/>
+          <w:sz w:val="19"/>
+          <w:szCs w:val="19"/>
+        </w:rPr>
+        <w:t xml:space="preserve"> working on workshop 4 now</w:t>
       </w:r>
     </w:p>
     <w:p>
@@ -4042,8 +5370,42 @@
           <w:sz w:val="19"/>
           <w:szCs w:val="19"/>
         </w:rPr>
-        <w:t>&gt;User  : dave</w:t>
-      </w:r>
+        <w:t>&gt;</w:t>
+      </w:r>
+      <w:proofErr w:type="gramStart"/>
+      <w:r>
+        <w:rPr>
+          <w:rFonts w:ascii="Consolas" w:hAnsi="Consolas" w:cs="Consolas"/>
+          <w:b/>
+          <w:color w:val="1F497D" w:themeColor="text2"/>
+          <w:sz w:val="19"/>
+          <w:szCs w:val="19"/>
+        </w:rPr>
+        <w:t>User  :</w:t>
+      </w:r>
+      <w:proofErr w:type="gramEnd"/>
+      <w:r>
+        <w:rPr>
+          <w:rFonts w:ascii="Consolas" w:hAnsi="Consolas" w:cs="Consolas"/>
+          <w:b/>
+          <w:color w:val="1F497D" w:themeColor="text2"/>
+          <w:sz w:val="19"/>
+          <w:szCs w:val="19"/>
+        </w:rPr>
+        <w:t xml:space="preserve"> </w:t>
+      </w:r>
+      <w:proofErr w:type="spellStart"/>
+      <w:r>
+        <w:rPr>
+          <w:rFonts w:ascii="Consolas" w:hAnsi="Consolas" w:cs="Consolas"/>
+          <w:b/>
+          <w:color w:val="1F497D" w:themeColor="text2"/>
+          <w:sz w:val="19"/>
+          <w:szCs w:val="19"/>
+        </w:rPr>
+        <w:t>dave</w:t>
+      </w:r>
+      <w:proofErr w:type="spellEnd"/>
     </w:p>
     <w:p>
       <w:pPr>
@@ -4068,7 +5430,29 @@
           <w:sz w:val="19"/>
           <w:szCs w:val="19"/>
         </w:rPr>
-        <w:t xml:space="preserve"> Tweet : what the ^#$%!</w:t>
+        <w:t xml:space="preserve"> </w:t>
+      </w:r>
+      <w:proofErr w:type="gramStart"/>
+      <w:r>
+        <w:rPr>
+          <w:rFonts w:ascii="Consolas" w:hAnsi="Consolas" w:cs="Consolas"/>
+          <w:b/>
+          <w:color w:val="1F497D" w:themeColor="text2"/>
+          <w:sz w:val="19"/>
+          <w:szCs w:val="19"/>
+        </w:rPr>
+        <w:t>Tweet :</w:t>
+      </w:r>
+      <w:proofErr w:type="gramEnd"/>
+      <w:r>
+        <w:rPr>
+          <w:rFonts w:ascii="Consolas" w:hAnsi="Consolas" w:cs="Consolas"/>
+          <w:b/>
+          <w:color w:val="1F497D" w:themeColor="text2"/>
+          <w:sz w:val="19"/>
+          <w:szCs w:val="19"/>
+        </w:rPr>
+        <w:t xml:space="preserve"> what the ^#$%!</w:t>
       </w:r>
     </w:p>
     <w:p>
@@ -4094,7 +5478,29 @@
           <w:sz w:val="19"/>
           <w:szCs w:val="19"/>
         </w:rPr>
-        <w:t>&gt;User  : john</w:t>
+        <w:t>&gt;</w:t>
+      </w:r>
+      <w:proofErr w:type="gramStart"/>
+      <w:r>
+        <w:rPr>
+          <w:rFonts w:ascii="Consolas" w:hAnsi="Consolas" w:cs="Consolas"/>
+          <w:b/>
+          <w:color w:val="1F497D" w:themeColor="text2"/>
+          <w:sz w:val="19"/>
+          <w:szCs w:val="19"/>
+        </w:rPr>
+        <w:t>User  :</w:t>
+      </w:r>
+      <w:proofErr w:type="gramEnd"/>
+      <w:r>
+        <w:rPr>
+          <w:rFonts w:ascii="Consolas" w:hAnsi="Consolas" w:cs="Consolas"/>
+          <w:b/>
+          <w:color w:val="1F497D" w:themeColor="text2"/>
+          <w:sz w:val="19"/>
+          <w:szCs w:val="19"/>
+        </w:rPr>
+        <w:t xml:space="preserve"> john</w:t>
       </w:r>
     </w:p>
     <w:p>
@@ -4120,7 +5526,29 @@
           <w:sz w:val="19"/>
           <w:szCs w:val="19"/>
         </w:rPr>
-        <w:t xml:space="preserve"> Reply : harry</w:t>
+        <w:t xml:space="preserve"> </w:t>
+      </w:r>
+      <w:proofErr w:type="gramStart"/>
+      <w:r>
+        <w:rPr>
+          <w:rFonts w:ascii="Consolas" w:hAnsi="Consolas" w:cs="Consolas"/>
+          <w:b/>
+          <w:color w:val="1F497D" w:themeColor="text2"/>
+          <w:sz w:val="19"/>
+          <w:szCs w:val="19"/>
+        </w:rPr>
+        <w:t>Reply :</w:t>
+      </w:r>
+      <w:proofErr w:type="gramEnd"/>
+      <w:r>
+        <w:rPr>
+          <w:rFonts w:ascii="Consolas" w:hAnsi="Consolas" w:cs="Consolas"/>
+          <w:b/>
+          <w:color w:val="1F497D" w:themeColor="text2"/>
+          <w:sz w:val="19"/>
+          <w:szCs w:val="19"/>
+        </w:rPr>
+        <w:t xml:space="preserve"> harry</w:t>
       </w:r>
     </w:p>
     <w:p>
@@ -4147,7 +5575,29 @@
           <w:szCs w:val="19"/>
         </w:rPr>
         <w:lastRenderedPageBreak/>
-        <w:t xml:space="preserve"> Tweet : I'm done</w:t>
+        <w:t xml:space="preserve"> </w:t>
+      </w:r>
+      <w:proofErr w:type="gramStart"/>
+      <w:r>
+        <w:rPr>
+          <w:rFonts w:ascii="Consolas" w:hAnsi="Consolas" w:cs="Consolas"/>
+          <w:b/>
+          <w:color w:val="1F497D" w:themeColor="text2"/>
+          <w:sz w:val="19"/>
+          <w:szCs w:val="19"/>
+        </w:rPr>
+        <w:t>Tweet :</w:t>
+      </w:r>
+      <w:proofErr w:type="gramEnd"/>
+      <w:r>
+        <w:rPr>
+          <w:rFonts w:ascii="Consolas" w:hAnsi="Consolas" w:cs="Consolas"/>
+          <w:b/>
+          <w:color w:val="1F497D" w:themeColor="text2"/>
+          <w:sz w:val="19"/>
+          <w:szCs w:val="19"/>
+        </w:rPr>
+        <w:t xml:space="preserve"> I'm done</w:t>
       </w:r>
     </w:p>
     <w:p>
@@ -4455,7 +5905,29 @@
           <w:sz w:val="19"/>
           <w:szCs w:val="19"/>
         </w:rPr>
-        <w:t>&gt;User  : jim</w:t>
+        <w:t>&gt;</w:t>
+      </w:r>
+      <w:proofErr w:type="gramStart"/>
+      <w:r>
+        <w:rPr>
+          <w:rFonts w:ascii="Consolas" w:hAnsi="Consolas" w:cs="Consolas"/>
+          <w:b/>
+          <w:color w:val="1F497D" w:themeColor="text2"/>
+          <w:sz w:val="19"/>
+          <w:szCs w:val="19"/>
+        </w:rPr>
+        <w:t>User  :</w:t>
+      </w:r>
+      <w:proofErr w:type="gramEnd"/>
+      <w:r>
+        <w:rPr>
+          <w:rFonts w:ascii="Consolas" w:hAnsi="Consolas" w:cs="Consolas"/>
+          <w:b/>
+          <w:color w:val="1F497D" w:themeColor="text2"/>
+          <w:sz w:val="19"/>
+          <w:szCs w:val="19"/>
+        </w:rPr>
+        <w:t xml:space="preserve"> harry</w:t>
       </w:r>
     </w:p>
     <w:p>
@@ -4481,8 +5953,42 @@
           <w:sz w:val="19"/>
           <w:szCs w:val="19"/>
         </w:rPr>
-        <w:t xml:space="preserve"> Tweet : Workshop 4 is cool</w:t>
-      </w:r>
+        <w:t xml:space="preserve"> </w:t>
+      </w:r>
+      <w:proofErr w:type="gramStart"/>
+      <w:r>
+        <w:rPr>
+          <w:rFonts w:ascii="Consolas" w:hAnsi="Consolas" w:cs="Consolas"/>
+          <w:b/>
+          <w:color w:val="1F497D" w:themeColor="text2"/>
+          <w:sz w:val="19"/>
+          <w:szCs w:val="19"/>
+        </w:rPr>
+        <w:t>Reply :</w:t>
+      </w:r>
+      <w:proofErr w:type="gramEnd"/>
+      <w:r>
+        <w:rPr>
+          <w:rFonts w:ascii="Consolas" w:hAnsi="Consolas" w:cs="Consolas"/>
+          <w:b/>
+          <w:color w:val="1F497D" w:themeColor="text2"/>
+          <w:sz w:val="19"/>
+          <w:szCs w:val="19"/>
+        </w:rPr>
+        <w:t xml:space="preserve"> </w:t>
+      </w:r>
+      <w:proofErr w:type="spellStart"/>
+      <w:r>
+        <w:rPr>
+          <w:rFonts w:ascii="Consolas" w:hAnsi="Consolas" w:cs="Consolas"/>
+          <w:b/>
+          <w:color w:val="1F497D" w:themeColor="text2"/>
+          <w:sz w:val="19"/>
+          <w:szCs w:val="19"/>
+        </w:rPr>
+        <w:t>jim</w:t>
+      </w:r>
+      <w:proofErr w:type="spellEnd"/>
     </w:p>
     <w:p>
       <w:pPr>
@@ -4507,7 +6013,29 @@
           <w:sz w:val="19"/>
           <w:szCs w:val="19"/>
         </w:rPr>
-        <w:t>&gt;User  : dave</w:t>
+        <w:t xml:space="preserve"> </w:t>
+      </w:r>
+      <w:proofErr w:type="gramStart"/>
+      <w:r>
+        <w:rPr>
+          <w:rFonts w:ascii="Consolas" w:hAnsi="Consolas" w:cs="Consolas"/>
+          <w:b/>
+          <w:color w:val="1F497D" w:themeColor="text2"/>
+          <w:sz w:val="19"/>
+          <w:szCs w:val="19"/>
+        </w:rPr>
+        <w:t>Tweet :</w:t>
+      </w:r>
+      <w:proofErr w:type="gramEnd"/>
+      <w:r>
+        <w:rPr>
+          <w:rFonts w:ascii="Consolas" w:hAnsi="Consolas" w:cs="Consolas"/>
+          <w:b/>
+          <w:color w:val="1F497D" w:themeColor="text2"/>
+          <w:sz w:val="19"/>
+          <w:szCs w:val="19"/>
+        </w:rPr>
+        <w:t xml:space="preserve"> working on workshop 4 now</w:t>
       </w:r>
     </w:p>
     <w:p>
@@ -4533,8 +6061,42 @@
           <w:sz w:val="19"/>
           <w:szCs w:val="19"/>
         </w:rPr>
-        <w:t xml:space="preserve"> Tweet : what the ^#$%!</w:t>
-      </w:r>
+        <w:t>&gt;</w:t>
+      </w:r>
+      <w:proofErr w:type="gramStart"/>
+      <w:r>
+        <w:rPr>
+          <w:rFonts w:ascii="Consolas" w:hAnsi="Consolas" w:cs="Consolas"/>
+          <w:b/>
+          <w:color w:val="1F497D" w:themeColor="text2"/>
+          <w:sz w:val="19"/>
+          <w:szCs w:val="19"/>
+        </w:rPr>
+        <w:t>User  :</w:t>
+      </w:r>
+      <w:proofErr w:type="gramEnd"/>
+      <w:r>
+        <w:rPr>
+          <w:rFonts w:ascii="Consolas" w:hAnsi="Consolas" w:cs="Consolas"/>
+          <w:b/>
+          <w:color w:val="1F497D" w:themeColor="text2"/>
+          <w:sz w:val="19"/>
+          <w:szCs w:val="19"/>
+        </w:rPr>
+        <w:t xml:space="preserve"> </w:t>
+      </w:r>
+      <w:proofErr w:type="spellStart"/>
+      <w:r>
+        <w:rPr>
+          <w:rFonts w:ascii="Consolas" w:hAnsi="Consolas" w:cs="Consolas"/>
+          <w:b/>
+          <w:color w:val="1F497D" w:themeColor="text2"/>
+          <w:sz w:val="19"/>
+          <w:szCs w:val="19"/>
+        </w:rPr>
+        <w:t>dave</w:t>
+      </w:r>
+      <w:proofErr w:type="spellEnd"/>
     </w:p>
     <w:p>
       <w:pPr>
@@ -4559,7 +6121,29 @@
           <w:sz w:val="19"/>
           <w:szCs w:val="19"/>
         </w:rPr>
-        <w:t>&gt;User  : john</w:t>
+        <w:t xml:space="preserve"> </w:t>
+      </w:r>
+      <w:proofErr w:type="gramStart"/>
+      <w:r>
+        <w:rPr>
+          <w:rFonts w:ascii="Consolas" w:hAnsi="Consolas" w:cs="Consolas"/>
+          <w:b/>
+          <w:color w:val="1F497D" w:themeColor="text2"/>
+          <w:sz w:val="19"/>
+          <w:szCs w:val="19"/>
+        </w:rPr>
+        <w:t>Tweet :</w:t>
+      </w:r>
+      <w:proofErr w:type="gramEnd"/>
+      <w:r>
+        <w:rPr>
+          <w:rFonts w:ascii="Consolas" w:hAnsi="Consolas" w:cs="Consolas"/>
+          <w:b/>
+          <w:color w:val="1F497D" w:themeColor="text2"/>
+          <w:sz w:val="19"/>
+          <w:szCs w:val="19"/>
+        </w:rPr>
+        <w:t xml:space="preserve"> what the ^#$%!</w:t>
       </w:r>
     </w:p>
     <w:p>
@@ -4585,7 +6169,29 @@
           <w:sz w:val="19"/>
           <w:szCs w:val="19"/>
         </w:rPr>
-        <w:t xml:space="preserve"> Reply : harry</w:t>
+        <w:t>&gt;</w:t>
+      </w:r>
+      <w:proofErr w:type="gramStart"/>
+      <w:r>
+        <w:rPr>
+          <w:rFonts w:ascii="Consolas" w:hAnsi="Consolas" w:cs="Consolas"/>
+          <w:b/>
+          <w:color w:val="1F497D" w:themeColor="text2"/>
+          <w:sz w:val="19"/>
+          <w:szCs w:val="19"/>
+        </w:rPr>
+        <w:t>User  :</w:t>
+      </w:r>
+      <w:proofErr w:type="gramEnd"/>
+      <w:r>
+        <w:rPr>
+          <w:rFonts w:ascii="Consolas" w:hAnsi="Consolas" w:cs="Consolas"/>
+          <w:b/>
+          <w:color w:val="1F497D" w:themeColor="text2"/>
+          <w:sz w:val="19"/>
+          <w:szCs w:val="19"/>
+        </w:rPr>
+        <w:t xml:space="preserve"> john</w:t>
       </w:r>
     </w:p>
     <w:p>
@@ -4611,7 +6217,29 @@
           <w:sz w:val="19"/>
           <w:szCs w:val="19"/>
         </w:rPr>
-        <w:t xml:space="preserve"> Tweet : I'm done</w:t>
+        <w:t xml:space="preserve"> </w:t>
+      </w:r>
+      <w:proofErr w:type="gramStart"/>
+      <w:r>
+        <w:rPr>
+          <w:rFonts w:ascii="Consolas" w:hAnsi="Consolas" w:cs="Consolas"/>
+          <w:b/>
+          <w:color w:val="1F497D" w:themeColor="text2"/>
+          <w:sz w:val="19"/>
+          <w:szCs w:val="19"/>
+        </w:rPr>
+        <w:t>Reply :</w:t>
+      </w:r>
+      <w:proofErr w:type="gramEnd"/>
+      <w:r>
+        <w:rPr>
+          <w:rFonts w:ascii="Consolas" w:hAnsi="Consolas" w:cs="Consolas"/>
+          <w:b/>
+          <w:color w:val="1F497D" w:themeColor="text2"/>
+          <w:sz w:val="19"/>
+          <w:szCs w:val="19"/>
+        </w:rPr>
+        <w:t xml:space="preserve"> harry</w:t>
       </w:r>
     </w:p>
     <w:p>
@@ -4629,6 +6257,38 @@
           <w:szCs w:val="19"/>
         </w:rPr>
       </w:pPr>
+      <w:r>
+        <w:rPr>
+          <w:rFonts w:ascii="Consolas" w:hAnsi="Consolas" w:cs="Consolas"/>
+          <w:b/>
+          <w:color w:val="1F497D" w:themeColor="text2"/>
+          <w:sz w:val="19"/>
+          <w:szCs w:val="19"/>
+        </w:rPr>
+        <w:t xml:space="preserve"> </w:t>
+      </w:r>
+      <w:proofErr w:type="gramStart"/>
+      <w:r>
+        <w:rPr>
+          <w:rFonts w:ascii="Consolas" w:hAnsi="Consolas" w:cs="Consolas"/>
+          <w:b/>
+          <w:color w:val="1F497D" w:themeColor="text2"/>
+          <w:sz w:val="19"/>
+          <w:szCs w:val="19"/>
+        </w:rPr>
+        <w:t>Tweet :</w:t>
+      </w:r>
+      <w:proofErr w:type="gramEnd"/>
+      <w:r>
+        <w:rPr>
+          <w:rFonts w:ascii="Consolas" w:hAnsi="Consolas" w:cs="Consolas"/>
+          <w:b/>
+          <w:color w:val="1F497D" w:themeColor="text2"/>
+          <w:sz w:val="19"/>
+          <w:szCs w:val="19"/>
+        </w:rPr>
+        <w:t xml:space="preserve"> I'm done</w:t>
+      </w:r>
     </w:p>
     <w:p>
       <w:pPr>
@@ -4645,16 +6305,6 @@
           <w:szCs w:val="19"/>
         </w:rPr>
       </w:pPr>
-      <w:r>
-        <w:rPr>
-          <w:rFonts w:ascii="Consolas" w:hAnsi="Consolas" w:cs="Consolas"/>
-          <w:b/>
-          <w:color w:val="1F497D" w:themeColor="text2"/>
-          <w:sz w:val="19"/>
-          <w:szCs w:val="19"/>
-        </w:rPr>
-        <w:t>Backup Contents</w:t>
-      </w:r>
     </w:p>
     <w:p>
       <w:pPr>
@@ -4679,7 +6329,7 @@
           <w:sz w:val="19"/>
           <w:szCs w:val="19"/>
         </w:rPr>
-        <w:t>===============</w:t>
+        <w:t>Backup Contents</w:t>
       </w:r>
     </w:p>
     <w:p>
@@ -4705,7 +6355,7 @@
           <w:sz w:val="19"/>
           <w:szCs w:val="19"/>
         </w:rPr>
-        <w:t xml:space="preserve"> No of Messages 3</w:t>
+        <w:t>===============</w:t>
       </w:r>
     </w:p>
     <w:p>
@@ -4731,7 +6381,7 @@
           <w:sz w:val="19"/>
           <w:szCs w:val="19"/>
         </w:rPr>
-        <w:t>&gt;User  : jim</w:t>
+        <w:t xml:space="preserve"> No of Messages 3</w:t>
       </w:r>
     </w:p>
     <w:p>
@@ -4757,7 +6407,29 @@
           <w:sz w:val="19"/>
           <w:szCs w:val="19"/>
         </w:rPr>
-        <w:t xml:space="preserve"> Tweet : Workshop 4 is cool</w:t>
+        <w:t>&gt;</w:t>
+      </w:r>
+      <w:proofErr w:type="gramStart"/>
+      <w:r>
+        <w:rPr>
+          <w:rFonts w:ascii="Consolas" w:hAnsi="Consolas" w:cs="Consolas"/>
+          <w:b/>
+          <w:color w:val="1F497D" w:themeColor="text2"/>
+          <w:sz w:val="19"/>
+          <w:szCs w:val="19"/>
+        </w:rPr>
+        <w:t>User  :</w:t>
+      </w:r>
+      <w:proofErr w:type="gramEnd"/>
+      <w:r>
+        <w:rPr>
+          <w:rFonts w:ascii="Consolas" w:hAnsi="Consolas" w:cs="Consolas"/>
+          <w:b/>
+          <w:color w:val="1F497D" w:themeColor="text2"/>
+          <w:sz w:val="19"/>
+          <w:szCs w:val="19"/>
+        </w:rPr>
+        <w:t xml:space="preserve"> harry</w:t>
       </w:r>
     </w:p>
     <w:p>
@@ -4783,8 +6455,42 @@
           <w:sz w:val="19"/>
           <w:szCs w:val="19"/>
         </w:rPr>
-        <w:t>&gt;User  : dave</w:t>
-      </w:r>
+        <w:t xml:space="preserve"> </w:t>
+      </w:r>
+      <w:proofErr w:type="gramStart"/>
+      <w:r>
+        <w:rPr>
+          <w:rFonts w:ascii="Consolas" w:hAnsi="Consolas" w:cs="Consolas"/>
+          <w:b/>
+          <w:color w:val="1F497D" w:themeColor="text2"/>
+          <w:sz w:val="19"/>
+          <w:szCs w:val="19"/>
+        </w:rPr>
+        <w:t>Reply :</w:t>
+      </w:r>
+      <w:proofErr w:type="gramEnd"/>
+      <w:r>
+        <w:rPr>
+          <w:rFonts w:ascii="Consolas" w:hAnsi="Consolas" w:cs="Consolas"/>
+          <w:b/>
+          <w:color w:val="1F497D" w:themeColor="text2"/>
+          <w:sz w:val="19"/>
+          <w:szCs w:val="19"/>
+        </w:rPr>
+        <w:t xml:space="preserve"> </w:t>
+      </w:r>
+      <w:proofErr w:type="spellStart"/>
+      <w:r>
+        <w:rPr>
+          <w:rFonts w:ascii="Consolas" w:hAnsi="Consolas" w:cs="Consolas"/>
+          <w:b/>
+          <w:color w:val="1F497D" w:themeColor="text2"/>
+          <w:sz w:val="19"/>
+          <w:szCs w:val="19"/>
+        </w:rPr>
+        <w:t>jim</w:t>
+      </w:r>
+      <w:proofErr w:type="spellEnd"/>
     </w:p>
     <w:p>
       <w:pPr>
@@ -4809,7 +6515,29 @@
           <w:sz w:val="19"/>
           <w:szCs w:val="19"/>
         </w:rPr>
-        <w:t xml:space="preserve"> Tweet : what the ^#$%!</w:t>
+        <w:t xml:space="preserve"> </w:t>
+      </w:r>
+      <w:proofErr w:type="gramStart"/>
+      <w:r>
+        <w:rPr>
+          <w:rFonts w:ascii="Consolas" w:hAnsi="Consolas" w:cs="Consolas"/>
+          <w:b/>
+          <w:color w:val="1F497D" w:themeColor="text2"/>
+          <w:sz w:val="19"/>
+          <w:szCs w:val="19"/>
+        </w:rPr>
+        <w:t>Tweet :</w:t>
+      </w:r>
+      <w:proofErr w:type="gramEnd"/>
+      <w:r>
+        <w:rPr>
+          <w:rFonts w:ascii="Consolas" w:hAnsi="Consolas" w:cs="Consolas"/>
+          <w:b/>
+          <w:color w:val="1F497D" w:themeColor="text2"/>
+          <w:sz w:val="19"/>
+          <w:szCs w:val="19"/>
+        </w:rPr>
+        <w:t xml:space="preserve"> working on workshop 4 now</w:t>
       </w:r>
     </w:p>
     <w:p>
@@ -4835,8 +6563,42 @@
           <w:sz w:val="19"/>
           <w:szCs w:val="19"/>
         </w:rPr>
-        <w:t>&gt;User  : john</w:t>
-      </w:r>
+        <w:t>&gt;</w:t>
+      </w:r>
+      <w:proofErr w:type="gramStart"/>
+      <w:r>
+        <w:rPr>
+          <w:rFonts w:ascii="Consolas" w:hAnsi="Consolas" w:cs="Consolas"/>
+          <w:b/>
+          <w:color w:val="1F497D" w:themeColor="text2"/>
+          <w:sz w:val="19"/>
+          <w:szCs w:val="19"/>
+        </w:rPr>
+        <w:t>User  :</w:t>
+      </w:r>
+      <w:proofErr w:type="gramEnd"/>
+      <w:r>
+        <w:rPr>
+          <w:rFonts w:ascii="Consolas" w:hAnsi="Consolas" w:cs="Consolas"/>
+          <w:b/>
+          <w:color w:val="1F497D" w:themeColor="text2"/>
+          <w:sz w:val="19"/>
+          <w:szCs w:val="19"/>
+        </w:rPr>
+        <w:t xml:space="preserve"> </w:t>
+      </w:r>
+      <w:proofErr w:type="spellStart"/>
+      <w:r>
+        <w:rPr>
+          <w:rFonts w:ascii="Consolas" w:hAnsi="Consolas" w:cs="Consolas"/>
+          <w:b/>
+          <w:color w:val="1F497D" w:themeColor="text2"/>
+          <w:sz w:val="19"/>
+          <w:szCs w:val="19"/>
+        </w:rPr>
+        <w:t>dave</w:t>
+      </w:r>
+      <w:proofErr w:type="spellEnd"/>
     </w:p>
     <w:p>
       <w:pPr>
@@ -4861,7 +6623,29 @@
           <w:sz w:val="19"/>
           <w:szCs w:val="19"/>
         </w:rPr>
-        <w:t xml:space="preserve"> Reply : harry</w:t>
+        <w:t xml:space="preserve"> </w:t>
+      </w:r>
+      <w:proofErr w:type="gramStart"/>
+      <w:r>
+        <w:rPr>
+          <w:rFonts w:ascii="Consolas" w:hAnsi="Consolas" w:cs="Consolas"/>
+          <w:b/>
+          <w:color w:val="1F497D" w:themeColor="text2"/>
+          <w:sz w:val="19"/>
+          <w:szCs w:val="19"/>
+        </w:rPr>
+        <w:t>Tweet :</w:t>
+      </w:r>
+      <w:proofErr w:type="gramEnd"/>
+      <w:r>
+        <w:rPr>
+          <w:rFonts w:ascii="Consolas" w:hAnsi="Consolas" w:cs="Consolas"/>
+          <w:b/>
+          <w:color w:val="1F497D" w:themeColor="text2"/>
+          <w:sz w:val="19"/>
+          <w:szCs w:val="19"/>
+        </w:rPr>
+        <w:t xml:space="preserve"> what the ^#$%!</w:t>
       </w:r>
     </w:p>
     <w:p>
@@ -4887,7 +6671,29 @@
           <w:sz w:val="19"/>
           <w:szCs w:val="19"/>
         </w:rPr>
-        <w:t xml:space="preserve"> Tweet : I'm done</w:t>
+        <w:t>&gt;</w:t>
+      </w:r>
+      <w:proofErr w:type="gramStart"/>
+      <w:r>
+        <w:rPr>
+          <w:rFonts w:ascii="Consolas" w:hAnsi="Consolas" w:cs="Consolas"/>
+          <w:b/>
+          <w:color w:val="1F497D" w:themeColor="text2"/>
+          <w:sz w:val="19"/>
+          <w:szCs w:val="19"/>
+        </w:rPr>
+        <w:t>User  :</w:t>
+      </w:r>
+      <w:proofErr w:type="gramEnd"/>
+      <w:r>
+        <w:rPr>
+          <w:rFonts w:ascii="Consolas" w:hAnsi="Consolas" w:cs="Consolas"/>
+          <w:b/>
+          <w:color w:val="1F497D" w:themeColor="text2"/>
+          <w:sz w:val="19"/>
+          <w:szCs w:val="19"/>
+        </w:rPr>
+        <w:t xml:space="preserve"> john</w:t>
       </w:r>
     </w:p>
     <w:p>
@@ -4905,6 +6711,38 @@
           <w:szCs w:val="19"/>
         </w:rPr>
       </w:pPr>
+      <w:r>
+        <w:rPr>
+          <w:rFonts w:ascii="Consolas" w:hAnsi="Consolas" w:cs="Consolas"/>
+          <w:b/>
+          <w:color w:val="1F497D" w:themeColor="text2"/>
+          <w:sz w:val="19"/>
+          <w:szCs w:val="19"/>
+        </w:rPr>
+        <w:t xml:space="preserve"> </w:t>
+      </w:r>
+      <w:proofErr w:type="gramStart"/>
+      <w:r>
+        <w:rPr>
+          <w:rFonts w:ascii="Consolas" w:hAnsi="Consolas" w:cs="Consolas"/>
+          <w:b/>
+          <w:color w:val="1F497D" w:themeColor="text2"/>
+          <w:sz w:val="19"/>
+          <w:szCs w:val="19"/>
+        </w:rPr>
+        <w:t>Reply :</w:t>
+      </w:r>
+      <w:proofErr w:type="gramEnd"/>
+      <w:r>
+        <w:rPr>
+          <w:rFonts w:ascii="Consolas" w:hAnsi="Consolas" w:cs="Consolas"/>
+          <w:b/>
+          <w:color w:val="1F497D" w:themeColor="text2"/>
+          <w:sz w:val="19"/>
+          <w:szCs w:val="19"/>
+        </w:rPr>
+        <w:t xml:space="preserve"> harry</w:t>
+      </w:r>
     </w:p>
     <w:p>
       <w:pPr>
@@ -4929,7 +6767,29 @@
           <w:sz w:val="19"/>
           <w:szCs w:val="19"/>
         </w:rPr>
-        <w:t>Notification Contents</w:t>
+        <w:t xml:space="preserve"> </w:t>
+      </w:r>
+      <w:proofErr w:type="gramStart"/>
+      <w:r>
+        <w:rPr>
+          <w:rFonts w:ascii="Consolas" w:hAnsi="Consolas" w:cs="Consolas"/>
+          <w:b/>
+          <w:color w:val="1F497D" w:themeColor="text2"/>
+          <w:sz w:val="19"/>
+          <w:szCs w:val="19"/>
+        </w:rPr>
+        <w:t>Tweet :</w:t>
+      </w:r>
+      <w:proofErr w:type="gramEnd"/>
+      <w:r>
+        <w:rPr>
+          <w:rFonts w:ascii="Consolas" w:hAnsi="Consolas" w:cs="Consolas"/>
+          <w:b/>
+          <w:color w:val="1F497D" w:themeColor="text2"/>
+          <w:sz w:val="19"/>
+          <w:szCs w:val="19"/>
+        </w:rPr>
+        <w:t xml:space="preserve"> I'm done</w:t>
       </w:r>
     </w:p>
     <w:p>
@@ -4947,16 +6807,6 @@
           <w:szCs w:val="19"/>
         </w:rPr>
       </w:pPr>
-      <w:r>
-        <w:rPr>
-          <w:rFonts w:ascii="Consolas" w:hAnsi="Consolas" w:cs="Consolas"/>
-          <w:b/>
-          <w:color w:val="1F497D" w:themeColor="text2"/>
-          <w:sz w:val="19"/>
-          <w:szCs w:val="19"/>
-        </w:rPr>
-        <w:t>=====================</w:t>
-      </w:r>
     </w:p>
     <w:p>
       <w:pPr>
@@ -4981,6 +6831,58 @@
           <w:sz w:val="19"/>
           <w:szCs w:val="19"/>
         </w:rPr>
+        <w:t>Notification Contents</w:t>
+      </w:r>
+    </w:p>
+    <w:p>
+      <w:pPr>
+        <w:autoSpaceDE w:val="0"/>
+        <w:autoSpaceDN w:val="0"/>
+        <w:adjustRightInd w:val="0"/>
+        <w:spacing w:after="0" w:line="240" w:lineRule="auto"/>
+        <w:ind w:left="720"/>
+        <w:rPr>
+          <w:rFonts w:ascii="Consolas" w:hAnsi="Consolas" w:cs="Consolas"/>
+          <w:b/>
+          <w:color w:val="1F497D" w:themeColor="text2"/>
+          <w:sz w:val="19"/>
+          <w:szCs w:val="19"/>
+        </w:rPr>
+      </w:pPr>
+      <w:r>
+        <w:rPr>
+          <w:rFonts w:ascii="Consolas" w:hAnsi="Consolas" w:cs="Consolas"/>
+          <w:b/>
+          <w:color w:val="1F497D" w:themeColor="text2"/>
+          <w:sz w:val="19"/>
+          <w:szCs w:val="19"/>
+        </w:rPr>
+        <w:t>=====================</w:t>
+      </w:r>
+    </w:p>
+    <w:p>
+      <w:pPr>
+        <w:autoSpaceDE w:val="0"/>
+        <w:autoSpaceDN w:val="0"/>
+        <w:adjustRightInd w:val="0"/>
+        <w:spacing w:after="0" w:line="240" w:lineRule="auto"/>
+        <w:ind w:left="720"/>
+        <w:rPr>
+          <w:rFonts w:ascii="Consolas" w:hAnsi="Consolas" w:cs="Consolas"/>
+          <w:b/>
+          <w:color w:val="1F497D" w:themeColor="text2"/>
+          <w:sz w:val="19"/>
+          <w:szCs w:val="19"/>
+        </w:rPr>
+      </w:pPr>
+      <w:r>
+        <w:rPr>
+          <w:rFonts w:ascii="Consolas" w:hAnsi="Consolas" w:cs="Consolas"/>
+          <w:b/>
+          <w:color w:val="1F497D" w:themeColor="text2"/>
+          <w:sz w:val="19"/>
+          <w:szCs w:val="19"/>
+        </w:rPr>
         <w:t xml:space="preserve"> No of Messages 0</w:t>
       </w:r>
     </w:p>
@@ -4995,6 +6897,8 @@
           <w:szCs w:val="24"/>
         </w:rPr>
       </w:pPr>
+      <w:bookmarkStart w:id="0" w:name="_GoBack"/>
+      <w:bookmarkEnd w:id="0"/>
       <w:r>
         <w:rPr>
           <w:rFonts w:eastAsia="Times New Roman" w:cstheme="minorHAnsi"/>
@@ -5029,6 +6933,7 @@
           <w:szCs w:val="27"/>
         </w:rPr>
       </w:pPr>
+      <w:proofErr w:type="spellStart"/>
       <w:r>
         <w:rPr>
           <w:rFonts w:ascii="Arial" w:eastAsia="Times New Roman" w:hAnsi="Arial" w:cs="Arial"/>
@@ -5038,6 +6943,7 @@
         </w:rPr>
         <w:t>MessagePack</w:t>
       </w:r>
+      <w:proofErr w:type="spellEnd"/>
       <w:r>
         <w:rPr>
           <w:rFonts w:ascii="Arial" w:eastAsia="Times New Roman" w:hAnsi="Arial" w:cs="Arial"/>
@@ -5077,6 +6983,7 @@
         </w:rPr>
         <w:t xml:space="preserve">Design and code a class named </w:t>
       </w:r>
+      <w:proofErr w:type="spellStart"/>
       <w:r>
         <w:rPr>
           <w:rFonts w:eastAsia="Times New Roman" w:cstheme="minorHAnsi"/>
@@ -5087,6 +6994,7 @@
         </w:rPr>
         <w:t>MessagePack</w:t>
       </w:r>
+      <w:proofErr w:type="spellEnd"/>
       <w:r>
         <w:rPr>
           <w:rFonts w:eastAsia="Times New Roman" w:cstheme="minorHAnsi"/>
@@ -5244,6 +7152,7 @@
           <w:sz w:val="24"/>
           <w:szCs w:val="24"/>
         </w:rPr>
+        <w:lastRenderedPageBreak/>
         <w:t>A default constructor that places the object in a safe empty state</w:t>
       </w:r>
     </w:p>
@@ -5270,7 +7179,6 @@
           <w:sz w:val="24"/>
           <w:szCs w:val="24"/>
         </w:rPr>
-        <w:lastRenderedPageBreak/>
         <w:t>A two</w:t>
       </w:r>
       <w:r>
@@ -5366,6 +7274,7 @@
           <w:szCs w:val="24"/>
         </w:rPr>
       </w:pPr>
+      <w:proofErr w:type="gramStart"/>
       <w:r>
         <w:rPr>
           <w:rFonts w:eastAsia="Times New Roman" w:cstheme="minorHAnsi"/>
@@ -5375,8 +7284,9 @@
           <w:sz w:val="24"/>
           <w:szCs w:val="24"/>
         </w:rPr>
-        <w:t xml:space="preserve">void </w:t>
-      </w:r>
+        <w:t>void</w:t>
+      </w:r>
+      <w:proofErr w:type="gramEnd"/>
       <w:r>
         <w:rPr>
           <w:rFonts w:eastAsia="Times New Roman" w:cstheme="minorHAnsi"/>
@@ -5386,7 +7296,7 @@
           <w:sz w:val="24"/>
           <w:szCs w:val="24"/>
         </w:rPr>
-        <w:t>display</w:t>
+        <w:t xml:space="preserve"> </w:t>
       </w:r>
       <w:r>
         <w:rPr>
@@ -5397,7 +7307,7 @@
           <w:sz w:val="24"/>
           <w:szCs w:val="24"/>
         </w:rPr>
-        <w:t>(</w:t>
+        <w:t>display</w:t>
       </w:r>
       <w:r>
         <w:rPr>
@@ -5408,8 +7318,9 @@
           <w:sz w:val="24"/>
           <w:szCs w:val="24"/>
         </w:rPr>
-        <w:t>std::ostream&amp; os</w:t>
-      </w:r>
+        <w:t>(</w:t>
+      </w:r>
+      <w:proofErr w:type="spellStart"/>
       <w:r>
         <w:rPr>
           <w:rFonts w:eastAsia="Times New Roman" w:cstheme="minorHAnsi"/>
@@ -5419,8 +7330,9 @@
           <w:sz w:val="24"/>
           <w:szCs w:val="24"/>
         </w:rPr>
-        <w:t>)</w:t>
-      </w:r>
+        <w:t>std</w:t>
+      </w:r>
+      <w:proofErr w:type="spellEnd"/>
       <w:r>
         <w:rPr>
           <w:rFonts w:eastAsia="Times New Roman" w:cstheme="minorHAnsi"/>
@@ -5430,8 +7342,9 @@
           <w:sz w:val="24"/>
           <w:szCs w:val="24"/>
         </w:rPr>
-        <w:t xml:space="preserve"> const</w:t>
-      </w:r>
+        <w:t>::</w:t>
+      </w:r>
+      <w:proofErr w:type="spellStart"/>
       <w:r>
         <w:rPr>
           <w:rFonts w:eastAsia="Times New Roman" w:cstheme="minorHAnsi"/>
@@ -5441,8 +7354,79 @@
           <w:sz w:val="24"/>
           <w:szCs w:val="24"/>
         </w:rPr>
+        <w:t>ostream</w:t>
+      </w:r>
+      <w:proofErr w:type="spellEnd"/>
+      <w:r>
+        <w:rPr>
+          <w:rFonts w:eastAsia="Times New Roman" w:cstheme="minorHAnsi"/>
+          <w:b/>
+          <w:bCs/>
+          <w:color w:val="000080"/>
+          <w:sz w:val="24"/>
+          <w:szCs w:val="24"/>
+        </w:rPr>
+        <w:t xml:space="preserve">&amp; </w:t>
+      </w:r>
+      <w:proofErr w:type="spellStart"/>
+      <w:r>
+        <w:rPr>
+          <w:rFonts w:eastAsia="Times New Roman" w:cstheme="minorHAnsi"/>
+          <w:b/>
+          <w:bCs/>
+          <w:color w:val="000080"/>
+          <w:sz w:val="24"/>
+          <w:szCs w:val="24"/>
+        </w:rPr>
+        <w:t>os</w:t>
+      </w:r>
+      <w:proofErr w:type="spellEnd"/>
+      <w:r>
+        <w:rPr>
+          <w:rFonts w:eastAsia="Times New Roman" w:cstheme="minorHAnsi"/>
+          <w:b/>
+          <w:bCs/>
+          <w:color w:val="000080"/>
+          <w:sz w:val="24"/>
+          <w:szCs w:val="24"/>
+        </w:rPr>
+        <w:t>)</w:t>
+      </w:r>
+      <w:r>
+        <w:rPr>
+          <w:rFonts w:eastAsia="Times New Roman" w:cstheme="minorHAnsi"/>
+          <w:b/>
+          <w:bCs/>
+          <w:color w:val="000080"/>
+          <w:sz w:val="24"/>
+          <w:szCs w:val="24"/>
+        </w:rPr>
         <w:t xml:space="preserve"> </w:t>
       </w:r>
+      <w:proofErr w:type="spellStart"/>
+      <w:r>
+        <w:rPr>
+          <w:rFonts w:eastAsia="Times New Roman" w:cstheme="minorHAnsi"/>
+          <w:b/>
+          <w:bCs/>
+          <w:color w:val="000080"/>
+          <w:sz w:val="24"/>
+          <w:szCs w:val="24"/>
+        </w:rPr>
+        <w:t>const</w:t>
+      </w:r>
+      <w:proofErr w:type="spellEnd"/>
+      <w:r>
+        <w:rPr>
+          <w:rFonts w:eastAsia="Times New Roman" w:cstheme="minorHAnsi"/>
+          <w:b/>
+          <w:bCs/>
+          <w:color w:val="000080"/>
+          <w:sz w:val="24"/>
+          <w:szCs w:val="24"/>
+        </w:rPr>
+        <w:t xml:space="preserve"> </w:t>
+      </w:r>
       <w:r>
         <w:rPr>
           <w:rFonts w:eastAsia="Times New Roman" w:cstheme="minorHAnsi"/>
@@ -5461,6 +7445,7 @@
         </w:rPr>
         <w:t xml:space="preserve">a query that inserts into the output stream </w:t>
       </w:r>
+      <w:proofErr w:type="spellStart"/>
       <w:r>
         <w:rPr>
           <w:rFonts w:eastAsia="Times New Roman" w:cstheme="minorHAnsi"/>
@@ -5471,6 +7456,7 @@
         </w:rPr>
         <w:t>os</w:t>
       </w:r>
+      <w:proofErr w:type="spellEnd"/>
       <w:r>
         <w:rPr>
           <w:rFonts w:eastAsia="Times New Roman" w:cstheme="minorHAnsi"/>
@@ -5534,6 +7520,8 @@
           <w:szCs w:val="24"/>
         </w:rPr>
       </w:pPr>
+      <w:proofErr w:type="spellStart"/>
+      <w:proofErr w:type="gramStart"/>
       <w:r>
         <w:rPr>
           <w:rFonts w:eastAsia="Times New Roman" w:cstheme="minorHAnsi"/>
@@ -5542,8 +7530,32 @@
           <w:sz w:val="24"/>
           <w:szCs w:val="24"/>
         </w:rPr>
-        <w:t>size_t size() const</w:t>
-      </w:r>
+        <w:t>size_t</w:t>
+      </w:r>
+      <w:proofErr w:type="spellEnd"/>
+      <w:proofErr w:type="gramEnd"/>
+      <w:r>
+        <w:rPr>
+          <w:rFonts w:eastAsia="Times New Roman" w:cstheme="minorHAnsi"/>
+          <w:b/>
+          <w:color w:val="17365D" w:themeColor="text2" w:themeShade="BF"/>
+          <w:sz w:val="24"/>
+          <w:szCs w:val="24"/>
+        </w:rPr>
+        <w:t xml:space="preserve"> size() </w:t>
+      </w:r>
+      <w:proofErr w:type="spellStart"/>
+      <w:r>
+        <w:rPr>
+          <w:rFonts w:eastAsia="Times New Roman" w:cstheme="minorHAnsi"/>
+          <w:b/>
+          <w:color w:val="17365D" w:themeColor="text2" w:themeShade="BF"/>
+          <w:sz w:val="24"/>
+          <w:szCs w:val="24"/>
+        </w:rPr>
+        <w:t>const</w:t>
+      </w:r>
+      <w:proofErr w:type="spellEnd"/>
       <w:r>
         <w:rPr>
           <w:rFonts w:eastAsia="Times New Roman" w:cstheme="minorHAnsi"/>
@@ -5589,6 +7601,7 @@
           <w:szCs w:val="24"/>
         </w:rPr>
       </w:pPr>
+      <w:proofErr w:type="gramStart"/>
       <w:r>
         <w:rPr>
           <w:rFonts w:eastAsia="Times New Roman" w:cstheme="minorHAnsi"/>
@@ -5597,7 +7610,18 @@
           <w:sz w:val="24"/>
           <w:szCs w:val="24"/>
         </w:rPr>
-        <w:t>operator&lt;&lt;</w:t>
+        <w:t>operator</w:t>
+      </w:r>
+      <w:proofErr w:type="gramEnd"/>
+      <w:r>
+        <w:rPr>
+          <w:rFonts w:eastAsia="Times New Roman" w:cstheme="minorHAnsi"/>
+          <w:b/>
+          <w:color w:val="17365D" w:themeColor="text2" w:themeShade="BF"/>
+          <w:sz w:val="24"/>
+          <w:szCs w:val="24"/>
+        </w:rPr>
+        <w:t>&lt;&lt;</w:t>
       </w:r>
       <w:r>
         <w:rPr>
@@ -5617,6 +7641,7 @@
         </w:rPr>
         <w:t xml:space="preserve">- a non-friend helper function that inserts into </w:t>
       </w:r>
+      <w:proofErr w:type="spellStart"/>
       <w:r>
         <w:rPr>
           <w:rFonts w:eastAsia="Times New Roman" w:cstheme="minorHAnsi"/>
@@ -5627,6 +7652,7 @@
         </w:rPr>
         <w:t>os</w:t>
       </w:r>
+      <w:proofErr w:type="spellEnd"/>
       <w:r>
         <w:rPr>
           <w:rFonts w:eastAsia="Times New Roman" w:cstheme="minorHAnsi"/>
@@ -5636,6 +7662,7 @@
         </w:rPr>
         <w:t xml:space="preserve"> the contents of the </w:t>
       </w:r>
+      <w:proofErr w:type="spellStart"/>
       <w:r>
         <w:rPr>
           <w:rFonts w:eastAsia="Times New Roman" w:cstheme="minorHAnsi"/>
@@ -5646,6 +7673,7 @@
         </w:rPr>
         <w:t>MessagePack</w:t>
       </w:r>
+      <w:proofErr w:type="spellEnd"/>
       <w:r>
         <w:rPr>
           <w:rFonts w:eastAsia="Times New Roman" w:cstheme="minorHAnsi"/>
@@ -5784,43 +7812,7 @@
           <w:sz w:val="24"/>
           <w:szCs w:val="24"/>
         </w:rPr>
-        <w:t>As in the in-lab section, you are free to</w:t>
-      </w:r>
-      <w:r>
-        <w:rPr>
-          <w:rFonts w:eastAsia="Times New Roman" w:cstheme="minorHAnsi"/>
-          <w:color w:val="000000"/>
-          <w:sz w:val="24"/>
-          <w:szCs w:val="24"/>
-        </w:rPr>
-        <w:t xml:space="preserve"> </w:t>
-      </w:r>
-      <w:r>
-        <w:rPr>
-          <w:rFonts w:eastAsia="Times New Roman" w:cstheme="minorHAnsi"/>
-          <w:color w:val="000000"/>
-          <w:sz w:val="24"/>
-          <w:szCs w:val="24"/>
-        </w:rPr>
-        <w:t>select the data members of your class as you consider</w:t>
-      </w:r>
-      <w:r>
-        <w:rPr>
-          <w:rFonts w:eastAsia="Times New Roman" w:cstheme="minorHAnsi"/>
-          <w:color w:val="000000"/>
-          <w:sz w:val="24"/>
-          <w:szCs w:val="24"/>
-        </w:rPr>
-        <w:t xml:space="preserve"> </w:t>
-      </w:r>
-      <w:r>
-        <w:rPr>
-          <w:rFonts w:eastAsia="Times New Roman" w:cstheme="minorHAnsi"/>
-          <w:color w:val="000000"/>
-          <w:sz w:val="24"/>
-          <w:szCs w:val="24"/>
-        </w:rPr>
-        <w:t>most appropriate for your design. Hint: Consider using the following</w:t>
+        <w:t>As in the in-lab section, you are free to select the data members of your class as you consider most appropriate for your design. Hint: Consider using the following</w:t>
       </w:r>
       <w:r>
         <w:rPr>
@@ -5848,6 +7840,7 @@
           <w:szCs w:val="24"/>
         </w:rPr>
       </w:pPr>
+      <w:proofErr w:type="spellStart"/>
       <w:r>
         <w:rPr>
           <w:rFonts w:eastAsia="Times New Roman" w:cstheme="minorHAnsi"/>
@@ -5856,7 +7849,18 @@
           <w:sz w:val="24"/>
           <w:szCs w:val="24"/>
         </w:rPr>
-        <w:t>const Message**</w:t>
+        <w:t>const</w:t>
+      </w:r>
+      <w:proofErr w:type="spellEnd"/>
+      <w:r>
+        <w:rPr>
+          <w:rFonts w:eastAsia="Times New Roman" w:cstheme="minorHAnsi"/>
+          <w:b/>
+          <w:color w:val="17365D" w:themeColor="text2" w:themeShade="BF"/>
+          <w:sz w:val="24"/>
+          <w:szCs w:val="24"/>
+        </w:rPr>
+        <w:t xml:space="preserve"> Message**</w:t>
       </w:r>
       <w:r>
         <w:rPr>
@@ -5903,6 +7907,7 @@
           <w:szCs w:val="24"/>
         </w:rPr>
       </w:pPr>
+      <w:proofErr w:type="spellStart"/>
       <w:r>
         <w:rPr>
           <w:rFonts w:eastAsia="Times New Roman" w:cstheme="minorHAnsi"/>
@@ -5911,7 +7916,18 @@
           <w:sz w:val="24"/>
           <w:szCs w:val="24"/>
         </w:rPr>
-        <w:t xml:space="preserve">int </w:t>
+        <w:t>int</w:t>
+      </w:r>
+      <w:proofErr w:type="spellEnd"/>
+      <w:r>
+        <w:rPr>
+          <w:rFonts w:eastAsia="Times New Roman" w:cstheme="minorHAnsi"/>
+          <w:b/>
+          <w:color w:val="17365D" w:themeColor="text2" w:themeShade="BF"/>
+          <w:sz w:val="24"/>
+          <w:szCs w:val="24"/>
+        </w:rPr>
+        <w:t xml:space="preserve"> </w:t>
       </w:r>
       <w:r>
         <w:rPr>
@@ -5939,6 +7955,7 @@
           <w:szCs w:val="24"/>
         </w:rPr>
       </w:pPr>
+      <w:proofErr w:type="spellStart"/>
       <w:r>
         <w:rPr>
           <w:rFonts w:eastAsia="Times New Roman" w:cstheme="minorHAnsi"/>
@@ -5947,7 +7964,18 @@
           <w:sz w:val="24"/>
           <w:szCs w:val="24"/>
         </w:rPr>
-        <w:t xml:space="preserve">int </w:t>
+        <w:t>int</w:t>
+      </w:r>
+      <w:proofErr w:type="spellEnd"/>
+      <w:r>
+        <w:rPr>
+          <w:rFonts w:eastAsia="Times New Roman" w:cstheme="minorHAnsi"/>
+          <w:b/>
+          <w:color w:val="17365D" w:themeColor="text2" w:themeShade="BF"/>
+          <w:sz w:val="24"/>
+          <w:szCs w:val="24"/>
+        </w:rPr>
+        <w:t xml:space="preserve"> </w:t>
       </w:r>
       <w:r>
         <w:rPr>
@@ -5958,8 +7986,6 @@
         </w:rPr>
         <w:t>– the number of addresses currently stored in the aggregation</w:t>
       </w:r>
-      <w:bookmarkStart w:id="0" w:name="_GoBack"/>
-      <w:bookmarkEnd w:id="0"/>
     </w:p>
     <w:p>
       <w:pPr>
@@ -6105,7 +8131,63 @@
           <w:sz w:val="24"/>
           <w:szCs w:val="24"/>
         </w:rPr>
-        <w:t>Notifications&amp; operator+=(const Message&amp; msg)</w:t>
+        <w:t>Notifications&amp; operator+</w:t>
+      </w:r>
+      <w:proofErr w:type="gramStart"/>
+      <w:r>
+        <w:rPr>
+          <w:rFonts w:eastAsia="Times New Roman" w:cstheme="minorHAnsi"/>
+          <w:b/>
+          <w:color w:val="17365D" w:themeColor="text2" w:themeShade="BF"/>
+          <w:sz w:val="24"/>
+          <w:szCs w:val="24"/>
+        </w:rPr>
+        <w:t>=(</w:t>
+      </w:r>
+      <w:proofErr w:type="spellStart"/>
+      <w:proofErr w:type="gramEnd"/>
+      <w:r>
+        <w:rPr>
+          <w:rFonts w:eastAsia="Times New Roman" w:cstheme="minorHAnsi"/>
+          <w:b/>
+          <w:color w:val="17365D" w:themeColor="text2" w:themeShade="BF"/>
+          <w:sz w:val="24"/>
+          <w:szCs w:val="24"/>
+        </w:rPr>
+        <w:t>const</w:t>
+      </w:r>
+      <w:proofErr w:type="spellEnd"/>
+      <w:r>
+        <w:rPr>
+          <w:rFonts w:eastAsia="Times New Roman" w:cstheme="minorHAnsi"/>
+          <w:b/>
+          <w:color w:val="17365D" w:themeColor="text2" w:themeShade="BF"/>
+          <w:sz w:val="24"/>
+          <w:szCs w:val="24"/>
+        </w:rPr>
+        <w:t xml:space="preserve"> Message&amp; </w:t>
+      </w:r>
+      <w:proofErr w:type="spellStart"/>
+      <w:r>
+        <w:rPr>
+          <w:rFonts w:eastAsia="Times New Roman" w:cstheme="minorHAnsi"/>
+          <w:b/>
+          <w:color w:val="17365D" w:themeColor="text2" w:themeShade="BF"/>
+          <w:sz w:val="24"/>
+          <w:szCs w:val="24"/>
+        </w:rPr>
+        <w:t>msg</w:t>
+      </w:r>
+      <w:proofErr w:type="spellEnd"/>
+      <w:r>
+        <w:rPr>
+          <w:rFonts w:eastAsia="Times New Roman" w:cstheme="minorHAnsi"/>
+          <w:b/>
+          <w:color w:val="17365D" w:themeColor="text2" w:themeShade="BF"/>
+          <w:sz w:val="24"/>
+          <w:szCs w:val="24"/>
+        </w:rPr>
+        <w:t>)</w:t>
       </w:r>
       <w:r>
         <w:rPr>
@@ -6207,6 +8289,7 @@
           <w:sz w:val="24"/>
           <w:szCs w:val="24"/>
         </w:rPr>
+        <w:lastRenderedPageBreak/>
         <w:t>Notifications&amp; operator</w:t>
       </w:r>
       <w:r>
@@ -6219,6 +8302,7 @@
         </w:rPr>
         <w:t>-</w:t>
       </w:r>
+      <w:proofErr w:type="gramStart"/>
       <w:r>
         <w:rPr>
           <w:rFonts w:eastAsia="Times New Roman" w:cstheme="minorHAnsi"/>
@@ -6227,7 +8311,52 @@
           <w:sz w:val="24"/>
           <w:szCs w:val="24"/>
         </w:rPr>
-        <w:t>=(const Message&amp; msg)</w:t>
+        <w:t>=(</w:t>
+      </w:r>
+      <w:proofErr w:type="spellStart"/>
+      <w:proofErr w:type="gramEnd"/>
+      <w:r>
+        <w:rPr>
+          <w:rFonts w:eastAsia="Times New Roman" w:cstheme="minorHAnsi"/>
+          <w:b/>
+          <w:color w:val="17365D" w:themeColor="text2" w:themeShade="BF"/>
+          <w:sz w:val="24"/>
+          <w:szCs w:val="24"/>
+        </w:rPr>
+        <w:t>const</w:t>
+      </w:r>
+      <w:proofErr w:type="spellEnd"/>
+      <w:r>
+        <w:rPr>
+          <w:rFonts w:eastAsia="Times New Roman" w:cstheme="minorHAnsi"/>
+          <w:b/>
+          <w:color w:val="17365D" w:themeColor="text2" w:themeShade="BF"/>
+          <w:sz w:val="24"/>
+          <w:szCs w:val="24"/>
+        </w:rPr>
+        <w:t xml:space="preserve"> Message&amp; </w:t>
+      </w:r>
+      <w:proofErr w:type="spellStart"/>
+      <w:r>
+        <w:rPr>
+          <w:rFonts w:eastAsia="Times New Roman" w:cstheme="minorHAnsi"/>
+          <w:b/>
+          <w:color w:val="17365D" w:themeColor="text2" w:themeShade="BF"/>
+          <w:sz w:val="24"/>
+          <w:szCs w:val="24"/>
+        </w:rPr>
+        <w:t>msg</w:t>
+      </w:r>
+      <w:proofErr w:type="spellEnd"/>
+      <w:r>
+        <w:rPr>
+          <w:rFonts w:eastAsia="Times New Roman" w:cstheme="minorHAnsi"/>
+          <w:b/>
+          <w:color w:val="17365D" w:themeColor="text2" w:themeShade="BF"/>
+          <w:sz w:val="24"/>
+          <w:szCs w:val="24"/>
+        </w:rPr>
+        <w:t>)</w:t>
       </w:r>
       <w:r>
         <w:rPr>
@@ -6287,7 +8416,6 @@
             </w14:solidFill>
           </w14:textFill>
         </w:rPr>
-        <w:lastRenderedPageBreak/>
         <w:t>address</w:t>
       </w:r>
       <w:r>
@@ -6364,6 +8492,7 @@
         </w:rPr>
         <w:t xml:space="preserve">stored in the current object, it removes that object from the aggregation (replaces its address with </w:t>
       </w:r>
+      <w:proofErr w:type="spellStart"/>
       <w:r>
         <w:rPr>
           <w:rFonts w:eastAsia="Times New Roman" w:cstheme="minorHAnsi"/>
@@ -6374,6 +8503,7 @@
         </w:rPr>
         <w:t>nullptr</w:t>
       </w:r>
+      <w:proofErr w:type="spellEnd"/>
       <w:r>
         <w:rPr>
           <w:rFonts w:eastAsia="Times New Roman" w:cstheme="minorHAnsi"/>
@@ -6542,6 +8672,7 @@
           </w14:textFill>
         </w:rPr>
       </w:pPr>
+      <w:proofErr w:type="gramStart"/>
       <w:r>
         <w:rPr>
           <w:rFonts w:eastAsia="Times New Roman" w:cstheme="minorHAnsi"/>
@@ -6551,7 +8682,115 @@
           <w:sz w:val="24"/>
           <w:szCs w:val="24"/>
         </w:rPr>
-        <w:t xml:space="preserve">void display(std::ostream&amp; os) const </w:t>
+        <w:t>void</w:t>
+      </w:r>
+      <w:proofErr w:type="gramEnd"/>
+      <w:r>
+        <w:rPr>
+          <w:rFonts w:eastAsia="Times New Roman" w:cstheme="minorHAnsi"/>
+          <w:b/>
+          <w:bCs/>
+          <w:color w:val="000080"/>
+          <w:sz w:val="24"/>
+          <w:szCs w:val="24"/>
+        </w:rPr>
+        <w:t xml:space="preserve"> display(</w:t>
+      </w:r>
+      <w:proofErr w:type="spellStart"/>
+      <w:r>
+        <w:rPr>
+          <w:rFonts w:eastAsia="Times New Roman" w:cstheme="minorHAnsi"/>
+          <w:b/>
+          <w:bCs/>
+          <w:color w:val="000080"/>
+          <w:sz w:val="24"/>
+          <w:szCs w:val="24"/>
+        </w:rPr>
+        <w:t>std</w:t>
+      </w:r>
+      <w:proofErr w:type="spellEnd"/>
+      <w:r>
+        <w:rPr>
+          <w:rFonts w:eastAsia="Times New Roman" w:cstheme="minorHAnsi"/>
+          <w:b/>
+          <w:bCs/>
+          <w:color w:val="000080"/>
+          <w:sz w:val="24"/>
+          <w:szCs w:val="24"/>
+        </w:rPr>
+        <w:t>::</w:t>
+      </w:r>
+      <w:proofErr w:type="spellStart"/>
+      <w:r>
+        <w:rPr>
+          <w:rFonts w:eastAsia="Times New Roman" w:cstheme="minorHAnsi"/>
+          <w:b/>
+          <w:bCs/>
+          <w:color w:val="000080"/>
+          <w:sz w:val="24"/>
+          <w:szCs w:val="24"/>
+        </w:rPr>
+        <w:t>ostream</w:t>
+      </w:r>
+      <w:proofErr w:type="spellEnd"/>
+      <w:r>
+        <w:rPr>
+          <w:rFonts w:eastAsia="Times New Roman" w:cstheme="minorHAnsi"/>
+          <w:b/>
+          <w:bCs/>
+          <w:color w:val="000080"/>
+          <w:sz w:val="24"/>
+          <w:szCs w:val="24"/>
+        </w:rPr>
+        <w:t xml:space="preserve">&amp; </w:t>
+      </w:r>
+      <w:proofErr w:type="spellStart"/>
+      <w:r>
+        <w:rPr>
+          <w:rFonts w:eastAsia="Times New Roman" w:cstheme="minorHAnsi"/>
+          <w:b/>
+          <w:bCs/>
+          <w:color w:val="000080"/>
+          <w:sz w:val="24"/>
+          <w:szCs w:val="24"/>
+        </w:rPr>
+        <w:t>os</w:t>
+      </w:r>
+      <w:proofErr w:type="spellEnd"/>
+      <w:r>
+        <w:rPr>
+          <w:rFonts w:eastAsia="Times New Roman" w:cstheme="minorHAnsi"/>
+          <w:b/>
+          <w:bCs/>
+          <w:color w:val="000080"/>
+          <w:sz w:val="24"/>
+          <w:szCs w:val="24"/>
+        </w:rPr>
+        <w:t xml:space="preserve">) </w:t>
+      </w:r>
+      <w:proofErr w:type="spellStart"/>
+      <w:r>
+        <w:rPr>
+          <w:rFonts w:eastAsia="Times New Roman" w:cstheme="minorHAnsi"/>
+          <w:b/>
+          <w:bCs/>
+          <w:color w:val="000080"/>
+          <w:sz w:val="24"/>
+          <w:szCs w:val="24"/>
+        </w:rPr>
+        <w:t>const</w:t>
+      </w:r>
+      <w:proofErr w:type="spellEnd"/>
+      <w:r>
+        <w:rPr>
+          <w:rFonts w:eastAsia="Times New Roman" w:cstheme="minorHAnsi"/>
+          <w:b/>
+          <w:bCs/>
+          <w:color w:val="000080"/>
+          <w:sz w:val="24"/>
+          <w:szCs w:val="24"/>
+        </w:rPr>
+        <w:t xml:space="preserve"> </w:t>
       </w:r>
       <w:r>
         <w:rPr>
@@ -6562,6 +8801,7 @@
         </w:rPr>
         <w:t xml:space="preserve">– a query that inserts into the output stream </w:t>
       </w:r>
+      <w:proofErr w:type="spellStart"/>
       <w:r>
         <w:rPr>
           <w:rFonts w:eastAsia="Times New Roman" w:cstheme="minorHAnsi"/>
@@ -6572,6 +8812,7 @@
         </w:rPr>
         <w:t>os</w:t>
       </w:r>
+      <w:proofErr w:type="spellEnd"/>
       <w:r>
         <w:rPr>
           <w:rFonts w:eastAsia="Times New Roman" w:cstheme="minorHAnsi"/>
@@ -6624,6 +8865,8 @@
           </w14:textFill>
         </w:rPr>
       </w:pPr>
+      <w:proofErr w:type="spellStart"/>
+      <w:proofErr w:type="gramStart"/>
       <w:r>
         <w:rPr>
           <w:rFonts w:eastAsia="Times New Roman" w:cstheme="minorHAnsi"/>
@@ -6632,8 +8875,32 @@
           <w:sz w:val="24"/>
           <w:szCs w:val="24"/>
         </w:rPr>
-        <w:t>size_t size() const</w:t>
-      </w:r>
+        <w:t>size_t</w:t>
+      </w:r>
+      <w:proofErr w:type="spellEnd"/>
+      <w:proofErr w:type="gramEnd"/>
+      <w:r>
+        <w:rPr>
+          <w:rFonts w:eastAsia="Times New Roman" w:cstheme="minorHAnsi"/>
+          <w:b/>
+          <w:color w:val="17365D" w:themeColor="text2" w:themeShade="BF"/>
+          <w:sz w:val="24"/>
+          <w:szCs w:val="24"/>
+        </w:rPr>
+        <w:t xml:space="preserve"> size() </w:t>
+      </w:r>
+      <w:proofErr w:type="spellStart"/>
+      <w:r>
+        <w:rPr>
+          <w:rFonts w:eastAsia="Times New Roman" w:cstheme="minorHAnsi"/>
+          <w:b/>
+          <w:color w:val="17365D" w:themeColor="text2" w:themeShade="BF"/>
+          <w:sz w:val="24"/>
+          <w:szCs w:val="24"/>
+        </w:rPr>
+        <w:t>const</w:t>
+      </w:r>
+      <w:proofErr w:type="spellEnd"/>
       <w:r>
         <w:rPr>
           <w:rFonts w:eastAsia="Times New Roman" w:cstheme="minorHAnsi"/>
@@ -6715,6 +8982,7 @@
           <w:szCs w:val="24"/>
         </w:rPr>
       </w:pPr>
+      <w:proofErr w:type="gramStart"/>
       <w:r>
         <w:rPr>
           <w:rFonts w:eastAsia="Times New Roman" w:cstheme="minorHAnsi"/>
@@ -6723,7 +8991,18 @@
           <w:sz w:val="24"/>
           <w:szCs w:val="24"/>
         </w:rPr>
-        <w:t>operator&lt;&lt;</w:t>
+        <w:t>operator</w:t>
+      </w:r>
+      <w:proofErr w:type="gramEnd"/>
+      <w:r>
+        <w:rPr>
+          <w:rFonts w:eastAsia="Times New Roman" w:cstheme="minorHAnsi"/>
+          <w:b/>
+          <w:color w:val="17365D" w:themeColor="text2" w:themeShade="BF"/>
+          <w:sz w:val="24"/>
+          <w:szCs w:val="24"/>
+        </w:rPr>
+        <w:t>&lt;&lt;</w:t>
       </w:r>
       <w:r>
         <w:rPr>
@@ -6734,6 +9013,7 @@
         </w:rPr>
         <w:t xml:space="preserve"> - a non-friend helper function that inserts into </w:t>
       </w:r>
+      <w:proofErr w:type="spellStart"/>
       <w:r>
         <w:rPr>
           <w:rFonts w:eastAsia="Times New Roman" w:cstheme="minorHAnsi"/>
@@ -6744,6 +9024,7 @@
         </w:rPr>
         <w:t>os</w:t>
       </w:r>
+      <w:proofErr w:type="spellEnd"/>
       <w:r>
         <w:rPr>
           <w:rFonts w:eastAsia="Times New Roman" w:cstheme="minorHAnsi"/>
@@ -7095,16 +9376,47 @@
           <w:sz w:val="24"/>
           <w:szCs w:val="24"/>
         </w:rPr>
-        <w:t>Include all corrections to the Quiz</w:t>
-      </w:r>
-      <w:r>
-        <w:rPr>
-          <w:rFonts w:eastAsia="Times New Roman" w:cstheme="minorHAnsi"/>
-          <w:color w:val="000000"/>
-          <w:sz w:val="24"/>
-          <w:szCs w:val="24"/>
-        </w:rPr>
-        <w:t>(zes)</w:t>
+        <w:t xml:space="preserve">Include all corrections to the </w:t>
+      </w:r>
+      <w:proofErr w:type="gramStart"/>
+      <w:r>
+        <w:rPr>
+          <w:rFonts w:eastAsia="Times New Roman" w:cstheme="minorHAnsi"/>
+          <w:color w:val="000000"/>
+          <w:sz w:val="24"/>
+          <w:szCs w:val="24"/>
+        </w:rPr>
+        <w:t>Quiz</w:t>
+      </w:r>
+      <w:r>
+        <w:rPr>
+          <w:rFonts w:eastAsia="Times New Roman" w:cstheme="minorHAnsi"/>
+          <w:color w:val="000000"/>
+          <w:sz w:val="24"/>
+          <w:szCs w:val="24"/>
+        </w:rPr>
+        <w:t>(</w:t>
+      </w:r>
+      <w:proofErr w:type="spellStart"/>
+      <w:proofErr w:type="gramEnd"/>
+      <w:r>
+        <w:rPr>
+          <w:rFonts w:eastAsia="Times New Roman" w:cstheme="minorHAnsi"/>
+          <w:color w:val="000000"/>
+          <w:sz w:val="24"/>
+          <w:szCs w:val="24"/>
+        </w:rPr>
+        <w:t>zes</w:t>
+      </w:r>
+      <w:proofErr w:type="spellEnd"/>
+      <w:r>
+        <w:rPr>
+          <w:rFonts w:eastAsia="Times New Roman" w:cstheme="minorHAnsi"/>
+          <w:color w:val="000000"/>
+          <w:sz w:val="24"/>
+          <w:szCs w:val="24"/>
+        </w:rPr>
+        <w:t>)</w:t>
       </w:r>
       <w:r>
         <w:rPr>
@@ -7234,6 +9546,7 @@
           <w:sz w:val="24"/>
           <w:szCs w:val="24"/>
         </w:rPr>
+        <w:lastRenderedPageBreak/>
         <w:t>U</w:t>
       </w:r>
       <w:r>
@@ -7283,14 +9596,32 @@
           <w:sz w:val="24"/>
           <w:szCs w:val="24"/>
         </w:rPr>
-        <w:t xml:space="preserve">using the latest version of the gcc compiler </w:t>
-      </w:r>
+        <w:t xml:space="preserve">using the latest version of the </w:t>
+      </w:r>
+      <w:proofErr w:type="spellStart"/>
       <w:r>
         <w:rPr>
           <w:rFonts w:cstheme="minorHAnsi"/>
           <w:sz w:val="24"/>
           <w:szCs w:val="24"/>
         </w:rPr>
+        <w:t>gcc</w:t>
+      </w:r>
+      <w:proofErr w:type="spellEnd"/>
+      <w:r>
+        <w:rPr>
+          <w:rFonts w:cstheme="minorHAnsi"/>
+          <w:sz w:val="24"/>
+          <w:szCs w:val="24"/>
+        </w:rPr>
+        <w:t xml:space="preserve"> compiler </w:t>
+      </w:r>
+      <w:r>
+        <w:rPr>
+          <w:rFonts w:cstheme="minorHAnsi"/>
+          <w:sz w:val="24"/>
+          <w:szCs w:val="24"/>
+        </w:rPr>
         <w:t>and make sure that everything works properly.</w:t>
       </w:r>
     </w:p>
@@ -7309,7 +9640,6 @@
           <w:sz w:val="24"/>
           <w:szCs w:val="24"/>
         </w:rPr>
-        <w:lastRenderedPageBreak/>
         <w:t xml:space="preserve">Then, run the following </w:t>
       </w:r>
       <w:r>
@@ -7343,7 +9673,25 @@
           <w:sz w:val="24"/>
           <w:szCs w:val="24"/>
         </w:rPr>
-        <w:t xml:space="preserve"> with your professor’s Seneca userid)</w:t>
+        <w:t xml:space="preserve"> with your professor’s Seneca </w:t>
+      </w:r>
+      <w:proofErr w:type="spellStart"/>
+      <w:r>
+        <w:rPr>
+          <w:rFonts w:cstheme="minorHAnsi"/>
+          <w:sz w:val="24"/>
+          <w:szCs w:val="24"/>
+        </w:rPr>
+        <w:t>userid</w:t>
+      </w:r>
+      <w:proofErr w:type="spellEnd"/>
+      <w:r>
+        <w:rPr>
+          <w:rFonts w:cstheme="minorHAnsi"/>
+          <w:sz w:val="24"/>
+          <w:szCs w:val="24"/>
+        </w:rPr>
+        <w:t>)</w:t>
       </w:r>
     </w:p>
     <w:p>
@@ -7488,13 +9836,23 @@
           <w:szCs w:val="24"/>
         </w:rPr>
       </w:pPr>
+      <w:proofErr w:type="gramStart"/>
       <w:r>
         <w:rPr>
           <w:rFonts w:cstheme="minorHAnsi"/>
           <w:sz w:val="24"/>
           <w:szCs w:val="24"/>
         </w:rPr>
-        <w:t>and follow the instructions.</w:t>
+        <w:t>and</w:t>
+      </w:r>
+      <w:proofErr w:type="gramEnd"/>
+      <w:r>
+        <w:rPr>
+          <w:rFonts w:cstheme="minorHAnsi"/>
+          <w:sz w:val="24"/>
+          <w:szCs w:val="24"/>
+        </w:rPr>
+        <w:t xml:space="preserve"> follow the instructions.</w:t>
       </w:r>
       <w:r>
         <w:rPr>

</xml_diff>